<commit_message>
Ajuste no diagrama de classe
</commit_message>
<xml_diff>
--- a/Metodologia_Pronto_1.docx
+++ b/Metodologia_Pronto_1.docx
@@ -611,13 +611,8 @@
         <w:t>.</w:t>
       </w:r>
       <w:r>
-        <w:t xml:space="preserve"> Ronnie Marcos </w:t>
-      </w:r>
-      <w:proofErr w:type="spellStart"/>
-      <w:r>
-        <w:t>Rillo</w:t>
-      </w:r>
-      <w:proofErr w:type="spellEnd"/>
+        <w:t xml:space="preserve"> Ronnie Marcos Rillo</w:t>
+      </w:r>
     </w:p>
     <w:p>
       <w:pPr>
@@ -706,7 +701,13 @@
         <w:rPr>
           <w:b/>
         </w:rPr>
-        <w:t>2019</w:t>
+        <w:t>20</w:t>
+      </w:r>
+      <w:r>
+        <w:rPr>
+          <w:b/>
+        </w:rPr>
+        <w:t>20</w:t>
       </w:r>
     </w:p>
     <w:p>
@@ -900,13 +901,8 @@
         <w:jc w:val="right"/>
       </w:pPr>
       <w:r>
-        <w:t xml:space="preserve">Me. Ronnie Marcos </w:t>
-      </w:r>
-      <w:proofErr w:type="spellStart"/>
-      <w:r>
-        <w:t>Rillo</w:t>
-      </w:r>
-      <w:proofErr w:type="spellEnd"/>
+        <w:t>Me. Ronnie Marcos Rillo</w:t>
+      </w:r>
     </w:p>
     <w:p>
       <w:pPr>
@@ -1342,21 +1338,7 @@
         <w:rPr>
           <w:i/>
         </w:rPr>
-        <w:t xml:space="preserve">Dedico este trabalho ao professor Ronnie Marcos </w:t>
-      </w:r>
-      <w:proofErr w:type="spellStart"/>
-      <w:r>
-        <w:rPr>
-          <w:i/>
-        </w:rPr>
-        <w:t>Rillo</w:t>
-      </w:r>
-      <w:proofErr w:type="spellEnd"/>
-      <w:r>
-        <w:rPr>
-          <w:i/>
-        </w:rPr>
-        <w:t xml:space="preserve"> por ser uma constante fonte de motivação e incentivo ao longo de todo o projeto. Muito obrigado.</w:t>
+        <w:t>Dedico este trabalho ao professor Ronnie Marcos Rillo por ser uma constante fonte de motivação e incentivo ao longo de todo o projeto. Muito obrigado.</w:t>
       </w:r>
     </w:p>
     <w:p>
@@ -1909,7 +1891,6 @@
           <w:szCs w:val="24"/>
         </w:rPr>
       </w:pPr>
-      <w:proofErr w:type="spellStart"/>
       <w:r>
         <w:rPr>
           <w:rFonts w:ascii="Times New Roman" w:hAnsi="Times New Roman"/>
@@ -1917,9 +1898,8 @@
           <w:sz w:val="24"/>
           <w:szCs w:val="24"/>
         </w:rPr>
-        <w:t>Shawar</w:t>
-      </w:r>
-      <w:proofErr w:type="spellEnd"/>
+        <w:t>Shawar e Atwell (2007), confirmam que pessoas almejam ter a mesma flexibilidade que os humanos t</w:t>
+      </w:r>
       <w:r>
         <w:rPr>
           <w:rFonts w:ascii="Times New Roman" w:hAnsi="Times New Roman"/>
@@ -1927,9 +1907,8 @@
           <w:sz w:val="24"/>
           <w:szCs w:val="24"/>
         </w:rPr>
-        <w:t xml:space="preserve"> e </w:t>
-      </w:r>
-      <w:proofErr w:type="spellStart"/>
+        <w:t>ê</w:t>
+      </w:r>
       <w:r>
         <w:rPr>
           <w:rFonts w:ascii="Times New Roman" w:hAnsi="Times New Roman"/>
@@ -1937,37 +1916,8 @@
           <w:sz w:val="24"/>
           <w:szCs w:val="24"/>
         </w:rPr>
-        <w:t>Atwell</w:t>
-      </w:r>
-      <w:proofErr w:type="spellEnd"/>
-      <w:r>
-        <w:rPr>
-          <w:rFonts w:ascii="Times New Roman" w:hAnsi="Times New Roman"/>
-          <w:color w:val="000000"/>
-          <w:sz w:val="24"/>
-          <w:szCs w:val="24"/>
-        </w:rPr>
-        <w:t xml:space="preserve"> (2007), confirmam que pessoas almejam ter a mesma flexibilidade que os humanos t</w:t>
-      </w:r>
-      <w:r>
-        <w:rPr>
-          <w:rFonts w:ascii="Times New Roman" w:hAnsi="Times New Roman"/>
-          <w:color w:val="000000"/>
-          <w:sz w:val="24"/>
-          <w:szCs w:val="24"/>
-        </w:rPr>
-        <w:t>ê</w:t>
-      </w:r>
-      <w:r>
-        <w:rPr>
-          <w:rFonts w:ascii="Times New Roman" w:hAnsi="Times New Roman"/>
-          <w:color w:val="000000"/>
-          <w:sz w:val="24"/>
-          <w:szCs w:val="24"/>
-        </w:rPr>
         <w:t xml:space="preserve">m uns com os outros, porém, com máquinas. Com essa interação a comunicação irá se expandir de forma catastróficas, pois com a tecnologia atual os </w:t>
       </w:r>
-      <w:proofErr w:type="spellStart"/>
       <w:r>
         <w:rPr>
           <w:rFonts w:ascii="Times New Roman" w:hAnsi="Times New Roman"/>
@@ -1979,7 +1929,6 @@
         </w:rPr>
         <w:t>bots</w:t>
       </w:r>
-      <w:proofErr w:type="spellEnd"/>
       <w:r>
         <w:rPr>
           <w:rFonts w:ascii="Times New Roman" w:hAnsi="Times New Roman"/>
@@ -1999,25 +1948,21 @@
       <w:r>
         <w:t xml:space="preserve">Segundo Júnior e Barbosa (2017), a utilização de </w:t>
       </w:r>
-      <w:proofErr w:type="spellStart"/>
       <w:r>
         <w:rPr>
           <w:i/>
         </w:rPr>
         <w:t>ChatBot</w:t>
       </w:r>
-      <w:proofErr w:type="spellEnd"/>
       <w:r>
         <w:t xml:space="preserve"> vem aprimorando conforme a demanda de serviços, apesar de </w:t>
       </w:r>
-      <w:proofErr w:type="spellStart"/>
       <w:r>
         <w:rPr>
           <w:i/>
         </w:rPr>
         <w:t>ChatBots</w:t>
       </w:r>
-      <w:proofErr w:type="spellEnd"/>
       <w:r>
         <w:t xml:space="preserve"> demonstrarem uma interatividade através de uma linguagem humana, são bastante utilizadas nos meios de comunicação em plataformas </w:t>
       </w:r>
@@ -2041,14 +1986,12 @@
       <w:r>
         <w:t xml:space="preserve">Partindo deste contexto, o presente estudo teve como objetivo geral pesquisar e desenvolver um </w:t>
       </w:r>
-      <w:proofErr w:type="spellStart"/>
       <w:r>
         <w:rPr>
           <w:i/>
         </w:rPr>
         <w:t>ChatBot</w:t>
       </w:r>
-      <w:proofErr w:type="spellEnd"/>
       <w:r>
         <w:t xml:space="preserve"> </w:t>
       </w:r>
@@ -2089,14 +2032,12 @@
       <w:r>
         <w:t xml:space="preserve"> </w:t>
       </w:r>
-      <w:proofErr w:type="spellStart"/>
       <w:r>
         <w:rPr>
           <w:i/>
         </w:rPr>
         <w:t>ChatBot</w:t>
       </w:r>
-      <w:proofErr w:type="spellEnd"/>
       <w:r>
         <w:t xml:space="preserve"> consiga </w:t>
       </w:r>
@@ -2134,14 +2075,12 @@
       <w:r>
         <w:t xml:space="preserve">O tema se justifica pelos benefícios que, conforme Correa (2018) através dos resultados obtidos foi possível concluir que acessibilidade, resposta imediata, a possibilidade de mais funcionários focados em questões complexas ao robotizar as questões simples e a redução sobre custos de implementações operacionais são alguns dos benefícios que contém em </w:t>
       </w:r>
-      <w:proofErr w:type="spellStart"/>
       <w:r>
         <w:rPr>
           <w:i/>
         </w:rPr>
         <w:t>Chabots</w:t>
       </w:r>
-      <w:proofErr w:type="spellEnd"/>
       <w:r>
         <w:t xml:space="preserve"> que os fazem serem relevantes e considerados dentro do mercado de trabalho.</w:t>
       </w:r>
@@ -2164,14 +2103,12 @@
       <w:r>
         <w:t xml:space="preserve"> prontidão da empresa, o presente trabalho de pesquisa se objetivou em desenvolver um </w:t>
       </w:r>
-      <w:proofErr w:type="spellStart"/>
       <w:r>
         <w:rPr>
           <w:i/>
         </w:rPr>
         <w:t>ChatBot</w:t>
       </w:r>
-      <w:proofErr w:type="spellEnd"/>
       <w:r>
         <w:t xml:space="preserve"> para aderir aos recursos da Fatec Araçatuba.</w:t>
       </w:r>
@@ -2331,21 +2268,8 @@
         <w:jc w:val="both"/>
       </w:pPr>
       <w:commentRangeStart w:id="1"/>
-      <w:proofErr w:type="spellStart"/>
-      <w:r>
-        <w:t>Chahad</w:t>
-      </w:r>
-      <w:proofErr w:type="spellEnd"/>
-      <w:r>
-        <w:t xml:space="preserve"> (2017) aborda que o fato </w:t>
-      </w:r>
-      <w:proofErr w:type="gramStart"/>
-      <w:r>
-        <w:t>da</w:t>
-      </w:r>
-      <w:proofErr w:type="gramEnd"/>
-      <w:r>
-        <w:t xml:space="preserve"> tecnologia estar criando processos inovadores afim de reduzir trabalhos manuais, põe em risco a necessidade de trabalho humano, este temor provocará desemprego em grandes escalas que vinha acompanhando o desenvolvimento da humanidade desde os primórdios.</w:t>
+      <w:r>
+        <w:t>Chahad (2017) aborda que o fato da tecnologia estar criando processos inovadores afim de reduzir trabalhos manuais, põe em risco a necessidade de trabalho humano, este temor provocará desemprego em grandes escalas que vinha acompanhando o desenvolvimento da humanidade desde os primórdios.</w:t>
       </w:r>
     </w:p>
     <w:p>
@@ -2354,13 +2278,8 @@
         <w:ind w:firstLine="851"/>
         <w:jc w:val="both"/>
       </w:pPr>
-      <w:proofErr w:type="spellStart"/>
-      <w:r>
-        <w:t>Chahad</w:t>
-      </w:r>
-      <w:proofErr w:type="spellEnd"/>
-      <w:r>
-        <w:t xml:space="preserve"> (2017,</w:t>
+      <w:r>
+        <w:t>Chahad (2017,</w:t>
       </w:r>
       <w:r>
         <w:t xml:space="preserve"> </w:t>
@@ -2387,13 +2306,8 @@
         <w:ind w:firstLine="851"/>
         <w:jc w:val="both"/>
       </w:pPr>
-      <w:proofErr w:type="spellStart"/>
-      <w:r>
-        <w:t>Chahad</w:t>
-      </w:r>
-      <w:proofErr w:type="spellEnd"/>
-      <w:r>
-        <w:t xml:space="preserve"> (2017) afirma que suas os resultados e fundamentos de uma pesquisa onde 632 trabalhos atuados nos Estados Unidos foram classificados com o risco de serem substituídos por automação e, ao perguntarem para experts no assunto, sobre qual o potencial dessas tecnologias, onde as mesmas seriam aplicadas num futuro próximo, resultou que 47,0% de trabalhadores norte-americanos, atuam em locais onde os computadores e algoritmos podem os substituírem em aproximadamente 25 anos.</w:t>
+      <w:r>
+        <w:t>Chahad (2017) afirma que suas os resultados e fundamentos de uma pesquisa onde 632 trabalhos atuados nos Estados Unidos foram classificados com o risco de serem substituídos por automação e, ao perguntarem para experts no assunto, sobre qual o potencial dessas tecnologias, onde as mesmas seriam aplicadas num futuro próximo, resultou que 47,0% de trabalhadores norte-americanos, atuam em locais onde os computadores e algoritmos podem os substituírem em aproximadamente 25 anos.</w:t>
       </w:r>
     </w:p>
     <w:p>
@@ -2402,13 +2316,8 @@
         <w:ind w:firstLine="851"/>
         <w:jc w:val="both"/>
       </w:pPr>
-      <w:proofErr w:type="spellStart"/>
-      <w:r>
-        <w:t>Chahad</w:t>
-      </w:r>
-      <w:proofErr w:type="spellEnd"/>
-      <w:r>
-        <w:t xml:space="preserve"> (2017) esclarece que, o polêmico assunto sobre o emprego manual sendo disseminado pela automação e outras tecnologias, pondo em risco os trabalhos que requerem mão de obra, algumas críticas foram feitas inicialmente com relação aos resultados do estudo onde mostra empregos nos Estados Unidos tendendo a serem substituídos por máquinas. Uma dessas críticas especulam que, houve controvérsia a respeito do possível potencial das máquinas e o real desemprego da população, visto que, a substituição de máquinas para exercerem trabalhos ou tarefas no lugar dos humanos, em particular, não necessariamente significa que isto de fato irá ocorrer. Há restrições de aspectos morais e legais que reduzem a probabilidade de acontecimentos dessa inversão de empregos, então, mesmo que logicamente esta substituição claramente traz vantagens econômicas, o fato de investir alto em pouco tempo pode atrasar ainda mais o sucesso total dessa inversão.</w:t>
+      <w:r>
+        <w:t>Chahad (2017) esclarece que, o polêmico assunto sobre o emprego manual sendo disseminado pela automação e outras tecnologias, pondo em risco os trabalhos que requerem mão de obra, algumas críticas foram feitas inicialmente com relação aos resultados do estudo onde mostra empregos nos Estados Unidos tendendo a serem substituídos por máquinas. Uma dessas críticas especulam que, houve controvérsia a respeito do possível potencial das máquinas e o real desemprego da população, visto que, a substituição de máquinas para exercerem trabalhos ou tarefas no lugar dos humanos, em particular, não necessariamente significa que isto de fato irá ocorrer. Há restrições de aspectos morais e legais que reduzem a probabilidade de acontecimentos dessa inversão de empregos, então, mesmo que logicamente esta substituição claramente traz vantagens econômicas, o fato de investir alto em pouco tempo pode atrasar ainda mais o sucesso total dessa inversão.</w:t>
       </w:r>
       <w:commentRangeEnd w:id="1"/>
       <w:r>
@@ -2494,13 +2403,8 @@
         <w:t>três</w:t>
       </w:r>
       <w:r>
-        <w:t xml:space="preserve"> seções. A primeira apresenta os conceitos sobre </w:t>
-      </w:r>
-      <w:proofErr w:type="spellStart"/>
-      <w:r>
-        <w:t>JavaScript</w:t>
-      </w:r>
-      <w:proofErr w:type="spellEnd"/>
+        <w:t xml:space="preserve"> seções. A primeira apresenta os conceitos sobre JavaScript</w:t>
+      </w:r>
       <w:r>
         <w:t>.</w:t>
       </w:r>
@@ -2564,16 +2468,8 @@
         <w:rPr>
           <w:b/>
         </w:rPr>
-        <w:t xml:space="preserve">Linguagem de programação </w:t>
-      </w:r>
-      <w:proofErr w:type="spellStart"/>
-      <w:r>
-        <w:rPr>
-          <w:b/>
-        </w:rPr>
-        <w:t>JavaScript</w:t>
-      </w:r>
-      <w:proofErr w:type="spellEnd"/>
+        <w:t>Linguagem de programação JavaScript</w:t>
+      </w:r>
     </w:p>
     <w:p>
       <w:pPr>
@@ -2589,26 +2485,10 @@
         <w:jc w:val="both"/>
       </w:pPr>
       <w:r>
-        <w:t xml:space="preserve">Segundo </w:t>
-      </w:r>
-      <w:proofErr w:type="spellStart"/>
-      <w:r>
-        <w:t>Flanagan</w:t>
-      </w:r>
-      <w:proofErr w:type="spellEnd"/>
-      <w:r>
-        <w:t xml:space="preserve"> (2011) </w:t>
-      </w:r>
-      <w:r>
-        <w:t xml:space="preserve">O </w:t>
-      </w:r>
-      <w:proofErr w:type="spellStart"/>
-      <w:r>
-        <w:t>JavaScript</w:t>
-      </w:r>
-      <w:proofErr w:type="spellEnd"/>
-      <w:r>
-        <w:t xml:space="preserve"> é uma linguagem de programação </w:t>
+        <w:t xml:space="preserve">Segundo Flanagan (2011) </w:t>
+      </w:r>
+      <w:r>
+        <w:t xml:space="preserve">O JavaScript é uma linguagem de programação </w:t>
       </w:r>
       <w:r>
         <w:rPr>
@@ -2626,15 +2506,7 @@
         <w:t>sites</w:t>
       </w:r>
       <w:r>
-        <w:t xml:space="preserve"> da atualidade por ser uma linguagem dinâmica e funcional. Apesar de sua estrutura ser baseada em Java, o </w:t>
-      </w:r>
-      <w:proofErr w:type="spellStart"/>
-      <w:r>
-        <w:t>JavaScript</w:t>
-      </w:r>
-      <w:proofErr w:type="spellEnd"/>
-      <w:r>
-        <w:t xml:space="preserve"> não contém funções da linguagem Java, apenas sua sintática superficial se assemelha.</w:t>
+        <w:t xml:space="preserve"> da atualidade por ser uma linguagem dinâmica e funcional. Apesar de sua estrutura ser baseada em Java, o JavaScript não contém funções da linguagem Java, apenas sua sintática superficial se assemelha.</w:t>
       </w:r>
     </w:p>
     <w:p>
@@ -2647,15 +2519,7 @@
         <w:t xml:space="preserve">De acordo com Silva (2010) </w:t>
       </w:r>
       <w:r>
-        <w:t xml:space="preserve">Diferente de outras linguagens de programação, o </w:t>
-      </w:r>
-      <w:proofErr w:type="spellStart"/>
-      <w:r>
-        <w:t>JavaScript</w:t>
-      </w:r>
-      <w:proofErr w:type="spellEnd"/>
-      <w:r>
-        <w:t xml:space="preserve"> não se baseia na utilização de servidores, e sim nas funcionalidades cache que o navegador proporciona, fazendo com que o usuário não dependa de máquinas remotas</w:t>
+        <w:t>Diferente de outras linguagens de programação, o JavaScript não se baseia na utilização de servidores, e sim nas funcionalidades cache que o navegador proporciona, fazendo com que o usuário não dependa de máquinas remotas</w:t>
       </w:r>
       <w:r>
         <w:t>.</w:t>
@@ -2668,15 +2532,7 @@
         <w:jc w:val="both"/>
       </w:pPr>
       <w:r>
-        <w:t xml:space="preserve">Na afirmação de Prescott (2016) o </w:t>
-      </w:r>
-      <w:proofErr w:type="spellStart"/>
-      <w:r>
-        <w:t>JavaScript</w:t>
-      </w:r>
-      <w:proofErr w:type="spellEnd"/>
-      <w:r>
-        <w:t xml:space="preserve"> não foi feito apenas para que pudesse auxiliar os usuários a terem uma visão melhor e adquirir experiência durante a interação com as páginas, como também poderia ser utilizado para controlar a comunicação assíncrona entre o navegador e o servidor.</w:t>
+        <w:t>Na afirmação de Prescott (2016) o JavaScript não foi feito apenas para que pudesse auxiliar os usuários a terem uma visão melhor e adquirir experiência durante a interação com as páginas, como também poderia ser utilizado para controlar a comunicação assíncrona entre o navegador e o servidor.</w:t>
       </w:r>
     </w:p>
     <w:p>
@@ -2777,21 +2633,8 @@
       <w:r>
         <w:t xml:space="preserve">Segundo Ferraz (apud Brian; Huang Ting Smith; Chris. </w:t>
       </w:r>
-      <w:proofErr w:type="spellStart"/>
-      <w:r>
-        <w:t>McGuire</w:t>
-      </w:r>
-      <w:proofErr w:type="spellEnd"/>
-      <w:r>
-        <w:t xml:space="preserve"> </w:t>
-      </w:r>
-      <w:proofErr w:type="spellStart"/>
-      <w:r>
-        <w:t>and</w:t>
-      </w:r>
-      <w:proofErr w:type="spellEnd"/>
-      <w:r>
-        <w:t xml:space="preserve"> Gary Yang 2006) o termo Inteligência Artificial (IA) foi primordialmente utilizado por John</w:t>
+      <w:r>
+        <w:t>McGuire and Gary Yang 2006) o termo Inteligência Artificial (IA) foi primordialmente utilizado por John</w:t>
       </w:r>
       <w:r>
         <w:t xml:space="preserve"> McCarthy em 1956 dando iníci</w:t>
@@ -2800,57 +2643,13 @@
         <w:t>o</w:t>
       </w:r>
       <w:r>
-        <w:t xml:space="preserve"> à área de mesmo nome, sendo citado em uma conferência de Inteligência Artificial de </w:t>
-      </w:r>
-      <w:proofErr w:type="spellStart"/>
-      <w:r>
-        <w:t>Dartmouth</w:t>
-      </w:r>
-      <w:proofErr w:type="spellEnd"/>
-      <w:r>
-        <w:t xml:space="preserve">. </w:t>
-      </w:r>
-      <w:proofErr w:type="gramStart"/>
+        <w:t xml:space="preserve"> à área de mesmo nome, sendo citado em uma conferência de Inteligência Artificial de Dartmouth. </w:t>
+      </w:r>
       <w:r>
         <w:rPr>
           <w:lang w:val="en-US"/>
         </w:rPr>
-        <w:t>A</w:t>
-      </w:r>
-      <w:proofErr w:type="gramEnd"/>
-      <w:r>
-        <w:rPr>
-          <w:lang w:val="en-US"/>
-        </w:rPr>
-        <w:t xml:space="preserve"> </w:t>
-      </w:r>
-      <w:proofErr w:type="spellStart"/>
-      <w:r>
-        <w:rPr>
-          <w:lang w:val="en-US"/>
-        </w:rPr>
-        <w:t>interpretação</w:t>
-      </w:r>
-      <w:proofErr w:type="spellEnd"/>
-      <w:r>
-        <w:rPr>
-          <w:lang w:val="en-US"/>
-        </w:rPr>
-        <w:t xml:space="preserve"> de McCarthy </w:t>
-      </w:r>
-      <w:proofErr w:type="spellStart"/>
-      <w:r>
-        <w:rPr>
-          <w:lang w:val="en-US"/>
-        </w:rPr>
-        <w:t>sobre</w:t>
-      </w:r>
-      <w:proofErr w:type="spellEnd"/>
-      <w:r>
-        <w:rPr>
-          <w:lang w:val="en-US"/>
-        </w:rPr>
-        <w:t xml:space="preserve"> a IA é “</w:t>
+        <w:t>A interpretação de McCarthy sobre a IA é “</w:t>
       </w:r>
       <w:r>
         <w:rPr>
@@ -2884,31 +2683,7 @@
         <w:jc w:val="both"/>
       </w:pPr>
       <w:r>
-        <w:t xml:space="preserve">A partir dos conceitos de Stuart J. Russell </w:t>
-      </w:r>
-      <w:proofErr w:type="spellStart"/>
-      <w:r>
-        <w:t>and</w:t>
-      </w:r>
-      <w:proofErr w:type="spellEnd"/>
-      <w:r>
-        <w:t xml:space="preserve"> Peter </w:t>
-      </w:r>
-      <w:proofErr w:type="spellStart"/>
-      <w:r>
-        <w:t>Norvig</w:t>
-      </w:r>
-      <w:proofErr w:type="spellEnd"/>
-      <w:r>
-        <w:t xml:space="preserve"> (1995) como não há um consenso concreto sobre a definição nem sobre o que é a inteligência em si, não se pode facilmente definir seu real significado. Porém, segundo Russel e </w:t>
-      </w:r>
-      <w:proofErr w:type="spellStart"/>
-      <w:r>
-        <w:t>Norving</w:t>
-      </w:r>
-      <w:proofErr w:type="spellEnd"/>
-      <w:r>
-        <w:t>, a definição de Inteligência Artificial interpretada por máquina, pode ser dividia em quatro categorias:</w:t>
+        <w:t>A partir dos conceitos de Stuart J. Russell and Peter Norvig (1995) como não há um consenso concreto sobre a definição nem sobre o que é a inteligência em si, não se pode facilmente definir seu real significado. Porém, segundo Russel e Norving, a definição de Inteligência Artificial interpretada por máquina, pode ser dividia em quatro categorias:</w:t>
       </w:r>
     </w:p>
     <w:p>
@@ -2933,43 +2708,7 @@
           <w:sz w:val="24"/>
           <w:szCs w:val="24"/>
         </w:rPr>
-        <w:t xml:space="preserve">“Para </w:t>
-      </w:r>
-      <w:proofErr w:type="spellStart"/>
-      <w:r>
-        <w:rPr>
-          <w:rFonts w:ascii="Times New Roman" w:hAnsi="Times New Roman" w:cs="Times New Roman"/>
-          <w:sz w:val="24"/>
-          <w:szCs w:val="24"/>
-        </w:rPr>
-        <w:t>Haugeland</w:t>
-      </w:r>
-      <w:proofErr w:type="spellEnd"/>
-      <w:r>
-        <w:rPr>
-          <w:rFonts w:ascii="Times New Roman" w:hAnsi="Times New Roman" w:cs="Times New Roman"/>
-          <w:sz w:val="24"/>
-          <w:szCs w:val="24"/>
-        </w:rPr>
-        <w:t xml:space="preserve"> e </w:t>
-      </w:r>
-      <w:proofErr w:type="spellStart"/>
-      <w:r>
-        <w:rPr>
-          <w:rFonts w:ascii="Times New Roman" w:hAnsi="Times New Roman" w:cs="Times New Roman"/>
-          <w:sz w:val="24"/>
-          <w:szCs w:val="24"/>
-        </w:rPr>
-        <w:t>Bellman</w:t>
-      </w:r>
-      <w:proofErr w:type="spellEnd"/>
-      <w:r>
-        <w:rPr>
-          <w:rFonts w:ascii="Times New Roman" w:hAnsi="Times New Roman" w:cs="Times New Roman"/>
-          <w:sz w:val="24"/>
-          <w:szCs w:val="24"/>
-        </w:rPr>
-        <w:t>, a IA e definida como sistemas que pensam como humanos”;</w:t>
+        <w:t>“Para Haugeland e Bellman, a IA e definida como sistemas que pensam como humanos”;</w:t>
       </w:r>
     </w:p>
     <w:p>
@@ -2994,43 +2733,7 @@
           <w:sz w:val="24"/>
           <w:szCs w:val="24"/>
         </w:rPr>
-        <w:t xml:space="preserve">“Para </w:t>
-      </w:r>
-      <w:proofErr w:type="spellStart"/>
-      <w:r>
-        <w:rPr>
-          <w:rFonts w:ascii="Times New Roman" w:hAnsi="Times New Roman" w:cs="Times New Roman"/>
-          <w:sz w:val="24"/>
-          <w:szCs w:val="24"/>
-        </w:rPr>
-        <w:t>Charniak</w:t>
-      </w:r>
-      <w:proofErr w:type="spellEnd"/>
-      <w:r>
-        <w:rPr>
-          <w:rFonts w:ascii="Times New Roman" w:hAnsi="Times New Roman" w:cs="Times New Roman"/>
-          <w:sz w:val="24"/>
-          <w:szCs w:val="24"/>
-        </w:rPr>
-        <w:t xml:space="preserve">, McDermott e </w:t>
-      </w:r>
-      <w:proofErr w:type="spellStart"/>
-      <w:r>
-        <w:rPr>
-          <w:rFonts w:ascii="Times New Roman" w:hAnsi="Times New Roman" w:cs="Times New Roman"/>
-          <w:sz w:val="24"/>
-          <w:szCs w:val="24"/>
-        </w:rPr>
-        <w:t>Wiston</w:t>
-      </w:r>
-      <w:proofErr w:type="spellEnd"/>
-      <w:r>
-        <w:rPr>
-          <w:rFonts w:ascii="Times New Roman" w:hAnsi="Times New Roman" w:cs="Times New Roman"/>
-          <w:sz w:val="24"/>
-          <w:szCs w:val="24"/>
-        </w:rPr>
-        <w:t>, são sistemas que pensam de modo racional”;</w:t>
+        <w:t>“Para Charniak, McDermott e Wiston, são sistemas que pensam de modo racional”;</w:t>
       </w:r>
     </w:p>
     <w:p>
@@ -3055,43 +2758,7 @@
           <w:sz w:val="24"/>
           <w:szCs w:val="24"/>
         </w:rPr>
-        <w:t xml:space="preserve">“Para </w:t>
-      </w:r>
-      <w:proofErr w:type="spellStart"/>
-      <w:r>
-        <w:rPr>
-          <w:rFonts w:ascii="Times New Roman" w:hAnsi="Times New Roman" w:cs="Times New Roman"/>
-          <w:sz w:val="24"/>
-          <w:szCs w:val="24"/>
-        </w:rPr>
-        <w:t>Charniak</w:t>
-      </w:r>
-      <w:proofErr w:type="spellEnd"/>
-      <w:r>
-        <w:rPr>
-          <w:rFonts w:ascii="Times New Roman" w:hAnsi="Times New Roman" w:cs="Times New Roman"/>
-          <w:sz w:val="24"/>
-          <w:szCs w:val="24"/>
-        </w:rPr>
-        <w:t xml:space="preserve">, McDermott e </w:t>
-      </w:r>
-      <w:proofErr w:type="spellStart"/>
-      <w:r>
-        <w:rPr>
-          <w:rFonts w:ascii="Times New Roman" w:hAnsi="Times New Roman" w:cs="Times New Roman"/>
-          <w:sz w:val="24"/>
-          <w:szCs w:val="24"/>
-        </w:rPr>
-        <w:t>Wiston</w:t>
-      </w:r>
-      <w:proofErr w:type="spellEnd"/>
-      <w:r>
-        <w:rPr>
-          <w:rFonts w:ascii="Times New Roman" w:hAnsi="Times New Roman" w:cs="Times New Roman"/>
-          <w:sz w:val="24"/>
-          <w:szCs w:val="24"/>
-        </w:rPr>
-        <w:t>, são sistemas que pensam de modo racional”;</w:t>
+        <w:t>“Para Charniak, McDermott e Wiston, são sistemas que pensam de modo racional”;</w:t>
       </w:r>
     </w:p>
     <w:p>
@@ -3116,61 +2783,7 @@
           <w:sz w:val="24"/>
           <w:szCs w:val="24"/>
         </w:rPr>
-        <w:t xml:space="preserve">“E para </w:t>
-      </w:r>
-      <w:proofErr w:type="spellStart"/>
-      <w:r>
-        <w:rPr>
-          <w:rFonts w:ascii="Times New Roman" w:hAnsi="Times New Roman" w:cs="Times New Roman"/>
-          <w:sz w:val="24"/>
-          <w:szCs w:val="24"/>
-        </w:rPr>
-        <w:t>Schalkof</w:t>
-      </w:r>
-      <w:proofErr w:type="spellEnd"/>
-      <w:r>
-        <w:rPr>
-          <w:rFonts w:ascii="Times New Roman" w:hAnsi="Times New Roman" w:cs="Times New Roman"/>
-          <w:sz w:val="24"/>
-          <w:szCs w:val="24"/>
-        </w:rPr>
-        <w:t xml:space="preserve">, </w:t>
-      </w:r>
-      <w:proofErr w:type="spellStart"/>
-      <w:r>
-        <w:rPr>
-          <w:rFonts w:ascii="Times New Roman" w:hAnsi="Times New Roman" w:cs="Times New Roman"/>
-          <w:sz w:val="24"/>
-          <w:szCs w:val="24"/>
-        </w:rPr>
-        <w:t>Luger</w:t>
-      </w:r>
-      <w:proofErr w:type="spellEnd"/>
-      <w:r>
-        <w:rPr>
-          <w:rFonts w:ascii="Times New Roman" w:hAnsi="Times New Roman" w:cs="Times New Roman"/>
-          <w:sz w:val="24"/>
-          <w:szCs w:val="24"/>
-        </w:rPr>
-        <w:t xml:space="preserve"> e </w:t>
-      </w:r>
-      <w:proofErr w:type="spellStart"/>
-      <w:r>
-        <w:rPr>
-          <w:rFonts w:ascii="Times New Roman" w:hAnsi="Times New Roman" w:cs="Times New Roman"/>
-          <w:sz w:val="24"/>
-          <w:szCs w:val="24"/>
-        </w:rPr>
-        <w:t>Stubblefield</w:t>
-      </w:r>
-      <w:proofErr w:type="spellEnd"/>
-      <w:r>
-        <w:rPr>
-          <w:rFonts w:ascii="Times New Roman" w:hAnsi="Times New Roman" w:cs="Times New Roman"/>
-          <w:sz w:val="24"/>
-          <w:szCs w:val="24"/>
-        </w:rPr>
-        <w:t>, são sistemas que agem racionalmente”.</w:t>
+        <w:t>“E para Schalkof, Luger e Stubblefield, são sistemas que agem racionalmente”.</w:t>
       </w:r>
     </w:p>
     <w:p>
@@ -3251,23 +2864,7 @@
         <w:jc w:val="both"/>
       </w:pPr>
       <w:r>
-        <w:t xml:space="preserve">Para a identificação automática de Sintagmas Nominais foi-se utilizado uma técnica chamada de “Aprendizado Baseado em Transformações” (do inglês </w:t>
-      </w:r>
-      <w:proofErr w:type="spellStart"/>
-      <w:r>
-        <w:t>Transformation</w:t>
-      </w:r>
-      <w:proofErr w:type="spellEnd"/>
-      <w:r>
-        <w:t xml:space="preserve"> </w:t>
-      </w:r>
-      <w:proofErr w:type="spellStart"/>
-      <w:r>
-        <w:t>Based</w:t>
-      </w:r>
-      <w:proofErr w:type="spellEnd"/>
-      <w:r>
-        <w:t xml:space="preserve"> Learning – TBL). A técnica, portanto, transforma automaticamente o conhecimento linguístico </w:t>
+        <w:t xml:space="preserve">Para a identificação automática de Sintagmas Nominais foi-se utilizado uma técnica chamada de “Aprendizado Baseado em Transformações” (do inglês Transformation Based Learning – TBL). A técnica, portanto, transforma automaticamente o conhecimento linguístico </w:t>
       </w:r>
       <w:r>
         <w:lastRenderedPageBreak/>
@@ -3356,7 +2953,6 @@
         </w:rPr>
         <w:t xml:space="preserve">Do ponto de vista da sua natureza este estudo será aplicado com o desenvolvimento de um </w:t>
       </w:r>
-      <w:proofErr w:type="spellStart"/>
       <w:r>
         <w:rPr>
           <w:rFonts w:eastAsiaTheme="minorEastAsia"/>
@@ -3366,7 +2962,6 @@
         </w:rPr>
         <w:t>ChatBot</w:t>
       </w:r>
-      <w:proofErr w:type="spellEnd"/>
       <w:r>
         <w:rPr>
           <w:rFonts w:eastAsiaTheme="minorEastAsia"/>
@@ -3401,7 +2996,6 @@
         </w:rPr>
         <w:t xml:space="preserve">. Quanto a abordagem do problema foi classificada como qualitativo, pois o estudo apresenta um </w:t>
       </w:r>
-      <w:proofErr w:type="spellStart"/>
       <w:r>
         <w:rPr>
           <w:rFonts w:eastAsiaTheme="minorEastAsia"/>
@@ -3409,9 +3003,16 @@
           <w:szCs w:val="22"/>
           <w:lang w:eastAsia="ja-JP"/>
         </w:rPr>
-        <w:t>ChatBot</w:t>
-      </w:r>
-      <w:proofErr w:type="spellEnd"/>
+        <w:t xml:space="preserve">ChatBot </w:t>
+      </w:r>
+      <w:r>
+        <w:rPr>
+          <w:rFonts w:eastAsiaTheme="minorEastAsia"/>
+          <w:szCs w:val="22"/>
+          <w:lang w:eastAsia="ja-JP"/>
+        </w:rPr>
+        <w:t xml:space="preserve">para o </w:t>
+      </w:r>
       <w:r>
         <w:rPr>
           <w:rFonts w:eastAsiaTheme="minorEastAsia"/>
@@ -3419,7 +3020,7 @@
           <w:szCs w:val="22"/>
           <w:lang w:eastAsia="ja-JP"/>
         </w:rPr>
-        <w:t xml:space="preserve"> </w:t>
+        <w:t>site</w:t>
       </w:r>
       <w:r>
         <w:rPr>
@@ -3427,7 +3028,7 @@
           <w:szCs w:val="22"/>
           <w:lang w:eastAsia="ja-JP"/>
         </w:rPr>
-        <w:t xml:space="preserve">para o </w:t>
+        <w:t xml:space="preserve"> da instituição Fatec Araçatuba. Para o alcance de seus objetivos optou-se pela pesquisa descritiva, pois inicialmente foi preciso coletar informações sobre a estrutura que o </w:t>
       </w:r>
       <w:r>
         <w:rPr>
@@ -3444,7 +3045,7 @@
           <w:szCs w:val="22"/>
           <w:lang w:eastAsia="ja-JP"/>
         </w:rPr>
-        <w:t xml:space="preserve"> da instituição Fatec Araçatuba. Para o alcance de seus objetivos optou-se pela pesquisa descritiva, pois inicialmente foi preciso coletar informações sobre a estrutura que o </w:t>
+        <w:t xml:space="preserve"> já oferece para que seja possível a implementação do </w:t>
       </w:r>
       <w:r>
         <w:rPr>
@@ -3453,27 +3054,8 @@
           <w:szCs w:val="22"/>
           <w:lang w:eastAsia="ja-JP"/>
         </w:rPr>
-        <w:t>site</w:t>
-      </w:r>
-      <w:r>
-        <w:rPr>
-          <w:rFonts w:eastAsiaTheme="minorEastAsia"/>
-          <w:szCs w:val="22"/>
-          <w:lang w:eastAsia="ja-JP"/>
-        </w:rPr>
-        <w:t xml:space="preserve"> já oferece para que seja possível a implementação do </w:t>
-      </w:r>
-      <w:proofErr w:type="spellStart"/>
-      <w:r>
-        <w:rPr>
-          <w:rFonts w:eastAsiaTheme="minorEastAsia"/>
-          <w:i/>
-          <w:szCs w:val="22"/>
-          <w:lang w:eastAsia="ja-JP"/>
-        </w:rPr>
         <w:t>ChatBot</w:t>
       </w:r>
-      <w:proofErr w:type="spellEnd"/>
       <w:r>
         <w:rPr>
           <w:rFonts w:eastAsiaTheme="minorEastAsia"/>
@@ -3709,23 +3291,7 @@
           </w:tcPr>
           <w:p>
             <w:r>
-              <w:t xml:space="preserve">Área onde o cliente terá acesso ao controle do </w:t>
-            </w:r>
-            <w:proofErr w:type="spellStart"/>
-            <w:r>
-              <w:t>ChatBot</w:t>
-            </w:r>
-            <w:proofErr w:type="spellEnd"/>
-            <w:r>
-              <w:t xml:space="preserve"> na qual ele pode cadastrar uma pergunta e uma resposta, a fim de que o </w:t>
-            </w:r>
-            <w:proofErr w:type="spellStart"/>
-            <w:r>
-              <w:t>ChatBot</w:t>
-            </w:r>
-            <w:proofErr w:type="spellEnd"/>
-            <w:r>
-              <w:t xml:space="preserve"> obtenha o processo de aprendizado baseado nessas perguntas.</w:t>
+              <w:t>Área onde o cliente terá acesso ao controle do ChatBot na qual ele pode cadastrar uma pergunta e uma resposta, a fim de que o ChatBot obtenha o processo de aprendizado baseado nessas perguntas.</w:t>
             </w:r>
           </w:p>
           <w:p>
@@ -5794,15 +5360,7 @@
           </w:tcPr>
           <w:p>
             <w:r>
-              <w:t xml:space="preserve">Baseado na interpretação do texto, o </w:t>
-            </w:r>
-            <w:proofErr w:type="spellStart"/>
-            <w:r>
-              <w:t>ChatBot</w:t>
-            </w:r>
-            <w:proofErr w:type="spellEnd"/>
-            <w:r>
-              <w:t xml:space="preserve"> é inteligente para armazenar as informações relevantes.</w:t>
+              <w:t>Baseado na interpretação do texto, o ChatBot é inteligente para armazenar as informações relevantes.</w:t>
             </w:r>
           </w:p>
           <w:p>
@@ -7086,15 +6644,7 @@
           </w:tcPr>
           <w:p>
             <w:r>
-              <w:t xml:space="preserve">O </w:t>
-            </w:r>
-            <w:proofErr w:type="spellStart"/>
-            <w:r>
-              <w:t>ChatBot</w:t>
-            </w:r>
-            <w:proofErr w:type="spellEnd"/>
-            <w:r>
-              <w:t xml:space="preserve"> sempre abordará o usuário enviando a primeira mensagem para que possa iniciar uma conversação.</w:t>
+              <w:t>O ChatBot sempre abordará o usuário enviando a primeira mensagem para que possa iniciar uma conversação.</w:t>
             </w:r>
           </w:p>
           <w:p>
@@ -7116,7 +6666,6 @@
               </w:rPr>
               <w:t xml:space="preserve">Para o </w:t>
             </w:r>
-            <w:proofErr w:type="spellStart"/>
             <w:r>
               <w:rPr>
                 <w:rFonts w:eastAsia="Arial"/>
@@ -7127,14 +6676,7 @@
               <w:rPr>
                 <w:rFonts w:eastAsia="Arial"/>
               </w:rPr>
-              <w:t>hatbot</w:t>
-            </w:r>
-            <w:proofErr w:type="spellEnd"/>
-            <w:r>
-              <w:rPr>
-                <w:rFonts w:eastAsia="Arial"/>
-              </w:rPr>
-              <w:t xml:space="preserve"> abordar é necessário:</w:t>
+              <w:t>hatbot abordar é necessário:</w:t>
             </w:r>
           </w:p>
           <w:p>
@@ -7715,15 +7257,7 @@
           </w:tcPr>
           <w:p>
             <w:r>
-              <w:t xml:space="preserve">É possível realizar a integração do </w:t>
-            </w:r>
-            <w:proofErr w:type="spellStart"/>
-            <w:r>
-              <w:t>ChatBot</w:t>
-            </w:r>
-            <w:proofErr w:type="spellEnd"/>
-            <w:r>
-              <w:t xml:space="preserve"> em qualquer sistema web a partir de uma API própria, sem interferir nas funcionalidades do sistema hospedado.</w:t>
+              <w:t>É possível realizar a integração do ChatBot em qualquer sistema web a partir de uma API própria, sem interferir nas funcionalidades do sistema hospedado.</w:t>
             </w:r>
           </w:p>
           <w:p>
@@ -8422,21 +7956,7 @@
               <w:rPr>
                 <w:rFonts w:eastAsia="Arial"/>
               </w:rPr>
-              <w:t xml:space="preserve">Inserir o </w:t>
-            </w:r>
-            <w:proofErr w:type="spellStart"/>
-            <w:r>
-              <w:rPr>
-                <w:rFonts w:eastAsia="Arial"/>
-              </w:rPr>
-              <w:t>email</w:t>
-            </w:r>
-            <w:proofErr w:type="spellEnd"/>
-            <w:r>
-              <w:rPr>
-                <w:rFonts w:eastAsia="Arial"/>
-              </w:rPr>
-              <w:t xml:space="preserve"> (Obrigatório).</w:t>
+              <w:t>Inserir o email (Obrigatório).</w:t>
             </w:r>
           </w:p>
           <w:p>
@@ -9145,21 +8665,7 @@
               <w:rPr>
                 <w:rFonts w:eastAsia="Arial"/>
               </w:rPr>
-              <w:t xml:space="preserve">Alterar o </w:t>
-            </w:r>
-            <w:proofErr w:type="spellStart"/>
-            <w:r>
-              <w:rPr>
-                <w:rFonts w:eastAsia="Arial"/>
-              </w:rPr>
-              <w:t>email</w:t>
-            </w:r>
-            <w:proofErr w:type="spellEnd"/>
-            <w:r>
-              <w:rPr>
-                <w:rFonts w:eastAsia="Arial"/>
-              </w:rPr>
-              <w:t xml:space="preserve"> (Opcional).</w:t>
+              <w:t>Alterar o email (Opcional).</w:t>
             </w:r>
           </w:p>
           <w:p>
@@ -9872,24 +9378,13 @@
               <w:spacing w:after="0" w:line="240" w:lineRule="auto"/>
             </w:pPr>
             <w:r>
-              <w:t xml:space="preserve">Deleta o </w:t>
-            </w:r>
-            <w:proofErr w:type="spellStart"/>
-            <w:r>
-              <w:t>e</w:t>
-            </w:r>
-            <w:r>
-              <w:rPr>
-                <w:rFonts w:eastAsia="Arial"/>
-              </w:rPr>
-              <w:t>mail</w:t>
-            </w:r>
-            <w:proofErr w:type="spellEnd"/>
-            <w:r>
-              <w:rPr>
-                <w:rFonts w:eastAsia="Arial"/>
-              </w:rPr>
-              <w:t xml:space="preserve"> (Obrigatório).</w:t>
+              <w:t>Deleta o e</w:t>
+            </w:r>
+            <w:r>
+              <w:rPr>
+                <w:rFonts w:eastAsia="Arial"/>
+              </w:rPr>
+              <w:t>mail (Obrigatório).</w:t>
             </w:r>
           </w:p>
           <w:p>
@@ -12999,15 +12494,7 @@
               <w:t>a</w:t>
             </w:r>
             <w:r>
-              <w:t xml:space="preserve">o </w:t>
-            </w:r>
-            <w:proofErr w:type="spellStart"/>
-            <w:r>
-              <w:t>chatbot</w:t>
-            </w:r>
-            <w:proofErr w:type="spellEnd"/>
-            <w:r>
-              <w:t>.</w:t>
+              <w:t>o chatbot.</w:t>
             </w:r>
           </w:p>
           <w:p>
@@ -15157,13 +14644,8 @@
         <w:t>:</w:t>
       </w:r>
       <w:r>
-        <w:t xml:space="preserve"> Janela de diálogo do </w:t>
-      </w:r>
-      <w:proofErr w:type="spellStart"/>
-      <w:r>
-        <w:t>Chatbot</w:t>
-      </w:r>
-      <w:proofErr w:type="spellEnd"/>
+        <w:t xml:space="preserve"> Janela de diálogo do Chatbot</w:t>
+      </w:r>
       <w:r>
         <w:t>.</w:t>
       </w:r>
@@ -15603,20 +15085,16 @@
       <w:pPr>
         <w:spacing w:line="360" w:lineRule="auto"/>
         <w:jc w:val="center"/>
-        <w:rPr>
-          <w:b/>
-          <w:bCs/>
-        </w:rPr>
       </w:pPr>
       <w:r>
         <w:rPr>
           <w:noProof/>
         </w:rPr>
         <w:drawing>
-          <wp:inline distT="0" distB="0" distL="0" distR="0" wp14:anchorId="60B6968B" wp14:editId="1944A56D">
-            <wp:extent cx="5760085" cy="3346450"/>
-            <wp:effectExtent l="0" t="0" r="0" b="6350"/>
-            <wp:docPr id="12" name="Imagem 12"/>
+          <wp:inline distT="0" distB="0" distL="0" distR="0" wp14:anchorId="7A1CF017" wp14:editId="13796EE4">
+            <wp:extent cx="5760085" cy="3378835"/>
+            <wp:effectExtent l="0" t="0" r="0" b="0"/>
+            <wp:docPr id="14" name="Imagem 14"/>
             <wp:cNvGraphicFramePr>
               <a:graphicFrameLocks xmlns:a="http://schemas.openxmlformats.org/drawingml/2006/main" noChangeAspect="1"/>
             </wp:cNvGraphicFramePr>
@@ -15624,11 +15102,17 @@
               <a:graphicData uri="http://schemas.openxmlformats.org/drawingml/2006/picture">
                 <pic:pic xmlns:pic="http://schemas.openxmlformats.org/drawingml/2006/picture">
                   <pic:nvPicPr>
-                    <pic:cNvPr id="1" name=""/>
+                    <pic:cNvPr id="14" name="Imagem 14"/>
                     <pic:cNvPicPr/>
                   </pic:nvPicPr>
                   <pic:blipFill>
-                    <a:blip r:embed="rId17"/>
+                    <a:blip r:embed="rId17">
+                      <a:extLst>
+                        <a:ext uri="{28A0092B-C50C-407E-A947-70E740481C1C}">
+                          <a14:useLocalDpi xmlns:a14="http://schemas.microsoft.com/office/drawing/2010/main" val="0"/>
+                        </a:ext>
+                      </a:extLst>
+                    </a:blip>
                     <a:stretch>
                       <a:fillRect/>
                     </a:stretch>
@@ -15636,7 +15120,7 @@
                   <pic:spPr>
                     <a:xfrm>
                       <a:off x="0" y="0"/>
-                      <a:ext cx="5760085" cy="3346450"/>
+                      <a:ext cx="5760085" cy="3378835"/>
                     </a:xfrm>
                     <a:prstGeom prst="rect">
                       <a:avLst/>
@@ -15647,20 +15131,6 @@
             </a:graphic>
           </wp:inline>
         </w:drawing>
-      </w:r>
-    </w:p>
-    <w:p>
-      <w:pPr>
-        <w:spacing w:after="160" w:line="259" w:lineRule="auto"/>
-      </w:pPr>
-      <w:commentRangeStart w:id="4"/>
-      <w:commentRangeEnd w:id="4"/>
-      <w:r>
-        <w:rPr>
-          <w:rStyle w:val="Refdecomentrio"/>
-          <w:lang w:val="x-none" w:eastAsia="x-none"/>
-        </w:rPr>
-        <w:commentReference w:id="4"/>
       </w:r>
     </w:p>
     <w:p>
@@ -16787,19 +16257,11 @@
       <w:r>
         <w:t xml:space="preserve">FLANAGAN, David. </w:t>
       </w:r>
-      <w:proofErr w:type="spellStart"/>
-      <w:r>
-        <w:rPr>
-          <w:b/>
-        </w:rPr>
-        <w:t>JavaScript</w:t>
-      </w:r>
-      <w:proofErr w:type="spellEnd"/>
-      <w:r>
-        <w:rPr>
-          <w:b/>
-        </w:rPr>
-        <w:t xml:space="preserve"> (O guia Definitivo), </w:t>
+      <w:r>
+        <w:rPr>
+          <w:b/>
+        </w:rPr>
+        <w:t xml:space="preserve">JavaScript (O guia Definitivo), </w:t>
       </w:r>
       <w:r>
         <w:t xml:space="preserve">6ª Edição, 2011, Disponível em: </w:t>
@@ -16830,19 +16292,11 @@
       <w:r>
         <w:t xml:space="preserve">SILVIA, Maurício. </w:t>
       </w:r>
-      <w:proofErr w:type="spellStart"/>
-      <w:r>
-        <w:rPr>
-          <w:b/>
-        </w:rPr>
-        <w:t>JavaScript</w:t>
-      </w:r>
-      <w:proofErr w:type="spellEnd"/>
-      <w:r>
-        <w:rPr>
-          <w:b/>
-        </w:rPr>
-        <w:t xml:space="preserve"> (Guia do Programador), </w:t>
+      <w:r>
+        <w:rPr>
+          <w:b/>
+        </w:rPr>
+        <w:t xml:space="preserve">JavaScript (Guia do Programador), </w:t>
       </w:r>
       <w:r>
         <w:t xml:space="preserve">1ª Edição, 2010, Disponível em: </w:t>
@@ -16872,21 +16326,7 @@
         <w:rPr>
           <w:b/>
         </w:rPr>
-        <w:t xml:space="preserve">Programação em </w:t>
-      </w:r>
-      <w:proofErr w:type="spellStart"/>
-      <w:r>
-        <w:rPr>
-          <w:b/>
-        </w:rPr>
-        <w:t>JavaScript</w:t>
-      </w:r>
-      <w:proofErr w:type="spellEnd"/>
-      <w:r>
-        <w:rPr>
-          <w:b/>
-        </w:rPr>
-        <w:t xml:space="preserve">, </w:t>
+        <w:t xml:space="preserve">Programação em JavaScript, </w:t>
       </w:r>
       <w:r>
         <w:t xml:space="preserve">2016, Disponível em: </w:t>
@@ -16946,21 +16386,7 @@
         <w:rPr>
           <w:b/>
         </w:rPr>
-        <w:t xml:space="preserve">Um </w:t>
-      </w:r>
-      <w:proofErr w:type="spellStart"/>
-      <w:r>
-        <w:rPr>
-          <w:b/>
-        </w:rPr>
-        <w:t>ChatBot</w:t>
-      </w:r>
-      <w:proofErr w:type="spellEnd"/>
-      <w:r>
-        <w:rPr>
-          <w:b/>
-        </w:rPr>
-        <w:t xml:space="preserve"> para o Centro de Informática</w:t>
+        <w:t>Um ChatBot para o Centro de Informática</w:t>
       </w:r>
       <w:r>
         <w:t xml:space="preserve">, Trabalho de Graduação, Universidade Federal De Pernambuco, Disponível em: </w:t>
@@ -17074,28 +16500,6 @@
       </w:r>
     </w:p>
   </w:comment>
-  <w:comment w:id="4" w:author="Gabriel  Yuji Fukushima" w:date="2020-09-09T09:45:00Z" w:initials="GYF">
-    <w:p>
-      <w:pPr>
-        <w:pStyle w:val="Textodecomentrio"/>
-        <w:rPr>
-          <w:lang w:val="pt-BR"/>
-        </w:rPr>
-      </w:pPr>
-      <w:r>
-        <w:rPr>
-          <w:rStyle w:val="Refdecomentrio"/>
-        </w:rPr>
-        <w:annotationRef/>
-      </w:r>
-      <w:r>
-        <w:rPr>
-          <w:lang w:val="pt-BR"/>
-        </w:rPr>
-        <w:t>Nome, Email, Telefone apenas nos documentos</w:t>
-      </w:r>
-    </w:p>
-  </w:comment>
 </w:comments>
 </file>
 
@@ -17103,7 +16507,6 @@
 <w15:commentsEx xmlns:wpc="http://schemas.microsoft.com/office/word/2010/wordprocessingCanvas" xmlns:cx="http://schemas.microsoft.com/office/drawing/2014/chartex" xmlns:cx1="http://schemas.microsoft.com/office/drawing/2015/9/8/chartex" xmlns:cx2="http://schemas.microsoft.com/office/drawing/2015/10/21/chartex" xmlns:cx3="http://schemas.microsoft.com/office/drawing/2016/5/9/chartex" xmlns:cx4="http://schemas.microsoft.com/office/drawing/2016/5/10/chartex" xmlns:cx5="http://schemas.microsoft.com/office/drawing/2016/5/11/chartex" xmlns:cx6="http://schemas.microsoft.com/office/drawing/2016/5/12/chartex" xmlns:cx7="http://schemas.microsoft.com/office/drawing/2016/5/13/chartex" xmlns:cx8="http://schemas.microsoft.com/office/drawing/2016/5/14/chartex" xmlns:mc="http://schemas.openxmlformats.org/markup-compatibility/2006" xmlns:aink="http://schemas.microsoft.com/office/drawing/2016/ink" xmlns:am3d="http://schemas.microsoft.com/office/drawing/2017/model3d" xmlns:o="urn:schemas-microsoft-com:office:office" xmlns:r="http://schemas.openxmlformats.org/officeDocument/2006/relationships" xmlns:m="http://schemas.openxmlformats.org/officeDocument/2006/math" xmlns:v="urn:schemas-microsoft-com:vml" xmlns:wp14="http://schemas.microsoft.com/office/word/2010/wordprocessingDrawing" xmlns:wp="http://schemas.openxmlformats.org/drawingml/2006/wordprocessingDrawing" xmlns:w10="urn:schemas-microsoft-com:office:word" xmlns:w="http://schemas.openxmlformats.org/wordprocessingml/2006/main" xmlns:w14="http://schemas.microsoft.com/office/word/2010/wordml" xmlns:w15="http://schemas.microsoft.com/office/word/2012/wordml" xmlns:w16cex="http://schemas.microsoft.com/office/word/2018/wordml/cex" xmlns:w16cid="http://schemas.microsoft.com/office/word/2016/wordml/cid" xmlns:w16="http://schemas.microsoft.com/office/word/2018/wordml" xmlns:w16se="http://schemas.microsoft.com/office/word/2015/wordml/symex" xmlns:wpg="http://schemas.microsoft.com/office/word/2010/wordprocessingGroup" xmlns:wpi="http://schemas.microsoft.com/office/word/2010/wordprocessingInk" xmlns:wne="http://schemas.microsoft.com/office/word/2006/wordml" xmlns:wps="http://schemas.microsoft.com/office/word/2010/wordprocessingShape" mc:Ignorable="w14 w15 w16se w16cid w16 w16cex wp14">
   <w15:commentEx w15:paraId="42147311" w15:done="0"/>
   <w15:commentEx w15:paraId="3D773692" w15:done="0"/>
-  <w15:commentEx w15:paraId="0858EBCA" w15:done="0"/>
 </w15:commentsEx>
 </file>
 
@@ -17111,7 +16514,6 @@
 <w16cex:commentsExtensible xmlns:wpc="http://schemas.microsoft.com/office/word/2010/wordprocessingCanvas" xmlns:cx="http://schemas.microsoft.com/office/drawing/2014/chartex" xmlns:cx1="http://schemas.microsoft.com/office/drawing/2015/9/8/chartex" xmlns:cx2="http://schemas.microsoft.com/office/drawing/2015/10/21/chartex" xmlns:cx3="http://schemas.microsoft.com/office/drawing/2016/5/9/chartex" xmlns:cx4="http://schemas.microsoft.com/office/drawing/2016/5/10/chartex" xmlns:cx5="http://schemas.microsoft.com/office/drawing/2016/5/11/chartex" xmlns:cx6="http://schemas.microsoft.com/office/drawing/2016/5/12/chartex" xmlns:cx7="http://schemas.microsoft.com/office/drawing/2016/5/13/chartex" xmlns:cx8="http://schemas.microsoft.com/office/drawing/2016/5/14/chartex" xmlns:mc="http://schemas.openxmlformats.org/markup-compatibility/2006" xmlns:aink="http://schemas.microsoft.com/office/drawing/2016/ink" xmlns:am3d="http://schemas.microsoft.com/office/drawing/2017/model3d" xmlns:o="urn:schemas-microsoft-com:office:office" xmlns:r="http://schemas.openxmlformats.org/officeDocument/2006/relationships" xmlns:m="http://schemas.openxmlformats.org/officeDocument/2006/math" xmlns:v="urn:schemas-microsoft-com:vml" xmlns:wp14="http://schemas.microsoft.com/office/word/2010/wordprocessingDrawing" xmlns:wp="http://schemas.openxmlformats.org/drawingml/2006/wordprocessingDrawing" xmlns:w10="urn:schemas-microsoft-com:office:word" xmlns:w="http://schemas.openxmlformats.org/wordprocessingml/2006/main" xmlns:w14="http://schemas.microsoft.com/office/word/2010/wordml" xmlns:w15="http://schemas.microsoft.com/office/word/2012/wordml" xmlns:w16cex="http://schemas.microsoft.com/office/word/2018/wordml/cex" xmlns:w16cid="http://schemas.microsoft.com/office/word/2016/wordml/cid" xmlns:w16="http://schemas.microsoft.com/office/word/2018/wordml" xmlns:w16se="http://schemas.microsoft.com/office/word/2015/wordml/symex" xmlns:wpg="http://schemas.microsoft.com/office/word/2010/wordprocessingGroup" xmlns:wpi="http://schemas.microsoft.com/office/word/2010/wordprocessingInk" xmlns:wne="http://schemas.microsoft.com/office/word/2006/wordml" xmlns:wps="http://schemas.microsoft.com/office/word/2010/wordprocessingShape" mc:Ignorable="w14 w15 w16se w16cid w16 w16cex wp14">
   <w16cex:commentExtensible w16cex:durableId="2303C66C" w16cex:dateUtc="2020-09-10T00:23:00Z"/>
   <w16cex:commentExtensible w16cex:durableId="23030D98" w16cex:dateUtc="2020-09-09T11:15:00Z"/>
-  <w16cex:commentExtensible w16cex:durableId="230322AC" w16cex:dateUtc="2020-09-09T12:45:00Z"/>
 </w16cex:commentsExtensible>
 </file>
 
@@ -17119,7 +16521,6 @@
 <w16cid:commentsIds xmlns:wpc="http://schemas.microsoft.com/office/word/2010/wordprocessingCanvas" xmlns:cx="http://schemas.microsoft.com/office/drawing/2014/chartex" xmlns:cx1="http://schemas.microsoft.com/office/drawing/2015/9/8/chartex" xmlns:cx2="http://schemas.microsoft.com/office/drawing/2015/10/21/chartex" xmlns:cx3="http://schemas.microsoft.com/office/drawing/2016/5/9/chartex" xmlns:cx4="http://schemas.microsoft.com/office/drawing/2016/5/10/chartex" xmlns:cx5="http://schemas.microsoft.com/office/drawing/2016/5/11/chartex" xmlns:cx6="http://schemas.microsoft.com/office/drawing/2016/5/12/chartex" xmlns:cx7="http://schemas.microsoft.com/office/drawing/2016/5/13/chartex" xmlns:cx8="http://schemas.microsoft.com/office/drawing/2016/5/14/chartex" xmlns:mc="http://schemas.openxmlformats.org/markup-compatibility/2006" xmlns:aink="http://schemas.microsoft.com/office/drawing/2016/ink" xmlns:am3d="http://schemas.microsoft.com/office/drawing/2017/model3d" xmlns:o="urn:schemas-microsoft-com:office:office" xmlns:r="http://schemas.openxmlformats.org/officeDocument/2006/relationships" xmlns:m="http://schemas.openxmlformats.org/officeDocument/2006/math" xmlns:v="urn:schemas-microsoft-com:vml" xmlns:wp14="http://schemas.microsoft.com/office/word/2010/wordprocessingDrawing" xmlns:wp="http://schemas.openxmlformats.org/drawingml/2006/wordprocessingDrawing" xmlns:w10="urn:schemas-microsoft-com:office:word" xmlns:w="http://schemas.openxmlformats.org/wordprocessingml/2006/main" xmlns:w14="http://schemas.microsoft.com/office/word/2010/wordml" xmlns:w15="http://schemas.microsoft.com/office/word/2012/wordml" xmlns:w16cex="http://schemas.microsoft.com/office/word/2018/wordml/cex" xmlns:w16cid="http://schemas.microsoft.com/office/word/2016/wordml/cid" xmlns:w16="http://schemas.microsoft.com/office/word/2018/wordml" xmlns:w16se="http://schemas.microsoft.com/office/word/2015/wordml/symex" xmlns:wpg="http://schemas.microsoft.com/office/word/2010/wordprocessingGroup" xmlns:wpi="http://schemas.microsoft.com/office/word/2010/wordprocessingInk" xmlns:wne="http://schemas.microsoft.com/office/word/2006/wordml" xmlns:wps="http://schemas.microsoft.com/office/word/2010/wordprocessingShape" mc:Ignorable="w14 w15 w16se w16cid w16 w16cex wp14">
   <w16cid:commentId w16cid:paraId="42147311" w16cid:durableId="2303C66C"/>
   <w16cid:commentId w16cid:paraId="3D773692" w16cid:durableId="23030D98"/>
-  <w16cid:commentId w16cid:paraId="0858EBCA" w16cid:durableId="230322AC"/>
 </w16cid:commentsIds>
 </file>
 

</xml_diff>

<commit_message>
Ajuste no caso de uso
</commit_message>
<xml_diff>
--- a/Metodologia_Pronto_1.docx
+++ b/Metodologia_Pronto_1.docx
@@ -611,8 +611,13 @@
         <w:t>.</w:t>
       </w:r>
       <w:r>
-        <w:t xml:space="preserve"> Ronnie Marcos Rillo</w:t>
-      </w:r>
+        <w:t xml:space="preserve"> Ronnie Marcos </w:t>
+      </w:r>
+      <w:proofErr w:type="spellStart"/>
+      <w:r>
+        <w:t>Rillo</w:t>
+      </w:r>
+      <w:proofErr w:type="spellEnd"/>
     </w:p>
     <w:p>
       <w:pPr>
@@ -901,8 +906,13 @@
         <w:jc w:val="right"/>
       </w:pPr>
       <w:r>
-        <w:t>Me. Ronnie Marcos Rillo</w:t>
-      </w:r>
+        <w:t xml:space="preserve">Me. Ronnie Marcos </w:t>
+      </w:r>
+      <w:proofErr w:type="spellStart"/>
+      <w:r>
+        <w:t>Rillo</w:t>
+      </w:r>
+      <w:proofErr w:type="spellEnd"/>
     </w:p>
     <w:p>
       <w:pPr>
@@ -1338,7 +1348,21 @@
         <w:rPr>
           <w:i/>
         </w:rPr>
-        <w:t>Dedico este trabalho ao professor Ronnie Marcos Rillo por ser uma constante fonte de motivação e incentivo ao longo de todo o projeto. Muito obrigado.</w:t>
+        <w:t xml:space="preserve">Dedico este trabalho ao professor Ronnie Marcos </w:t>
+      </w:r>
+      <w:proofErr w:type="spellStart"/>
+      <w:r>
+        <w:rPr>
+          <w:i/>
+        </w:rPr>
+        <w:t>Rillo</w:t>
+      </w:r>
+      <w:proofErr w:type="spellEnd"/>
+      <w:r>
+        <w:rPr>
+          <w:i/>
+        </w:rPr>
+        <w:t xml:space="preserve"> por ser uma constante fonte de motivação e incentivo ao longo de todo o projeto. Muito obrigado.</w:t>
       </w:r>
     </w:p>
     <w:p>
@@ -1891,6 +1915,7 @@
           <w:szCs w:val="24"/>
         </w:rPr>
       </w:pPr>
+      <w:proofErr w:type="spellStart"/>
       <w:r>
         <w:rPr>
           <w:rFonts w:ascii="Times New Roman" w:hAnsi="Times New Roman"/>
@@ -1898,8 +1923,9 @@
           <w:sz w:val="24"/>
           <w:szCs w:val="24"/>
         </w:rPr>
-        <w:t>Shawar e Atwell (2007), confirmam que pessoas almejam ter a mesma flexibilidade que os humanos t</w:t>
-      </w:r>
+        <w:t>Shawar</w:t>
+      </w:r>
+      <w:proofErr w:type="spellEnd"/>
       <w:r>
         <w:rPr>
           <w:rFonts w:ascii="Times New Roman" w:hAnsi="Times New Roman"/>
@@ -1907,8 +1933,9 @@
           <w:sz w:val="24"/>
           <w:szCs w:val="24"/>
         </w:rPr>
-        <w:t>ê</w:t>
-      </w:r>
+        <w:t xml:space="preserve"> e </w:t>
+      </w:r>
+      <w:proofErr w:type="spellStart"/>
       <w:r>
         <w:rPr>
           <w:rFonts w:ascii="Times New Roman" w:hAnsi="Times New Roman"/>
@@ -1916,8 +1943,37 @@
           <w:sz w:val="24"/>
           <w:szCs w:val="24"/>
         </w:rPr>
+        <w:t>Atwell</w:t>
+      </w:r>
+      <w:proofErr w:type="spellEnd"/>
+      <w:r>
+        <w:rPr>
+          <w:rFonts w:ascii="Times New Roman" w:hAnsi="Times New Roman"/>
+          <w:color w:val="000000"/>
+          <w:sz w:val="24"/>
+          <w:szCs w:val="24"/>
+        </w:rPr>
+        <w:t xml:space="preserve"> (2007), confirmam que pessoas almejam ter a mesma flexibilidade que os humanos t</w:t>
+      </w:r>
+      <w:r>
+        <w:rPr>
+          <w:rFonts w:ascii="Times New Roman" w:hAnsi="Times New Roman"/>
+          <w:color w:val="000000"/>
+          <w:sz w:val="24"/>
+          <w:szCs w:val="24"/>
+        </w:rPr>
+        <w:t>ê</w:t>
+      </w:r>
+      <w:r>
+        <w:rPr>
+          <w:rFonts w:ascii="Times New Roman" w:hAnsi="Times New Roman"/>
+          <w:color w:val="000000"/>
+          <w:sz w:val="24"/>
+          <w:szCs w:val="24"/>
+        </w:rPr>
         <w:t xml:space="preserve">m uns com os outros, porém, com máquinas. Com essa interação a comunicação irá se expandir de forma catastróficas, pois com a tecnologia atual os </w:t>
       </w:r>
+      <w:proofErr w:type="spellStart"/>
       <w:r>
         <w:rPr>
           <w:rFonts w:ascii="Times New Roman" w:hAnsi="Times New Roman"/>
@@ -1929,6 +1985,7 @@
         </w:rPr>
         <w:t>bots</w:t>
       </w:r>
+      <w:proofErr w:type="spellEnd"/>
       <w:r>
         <w:rPr>
           <w:rFonts w:ascii="Times New Roman" w:hAnsi="Times New Roman"/>
@@ -1948,21 +2005,25 @@
       <w:r>
         <w:t xml:space="preserve">Segundo Júnior e Barbosa (2017), a utilização de </w:t>
       </w:r>
+      <w:proofErr w:type="spellStart"/>
       <w:r>
         <w:rPr>
           <w:i/>
         </w:rPr>
         <w:t>ChatBot</w:t>
       </w:r>
+      <w:proofErr w:type="spellEnd"/>
       <w:r>
         <w:t xml:space="preserve"> vem aprimorando conforme a demanda de serviços, apesar de </w:t>
       </w:r>
+      <w:proofErr w:type="spellStart"/>
       <w:r>
         <w:rPr>
           <w:i/>
         </w:rPr>
         <w:t>ChatBots</w:t>
       </w:r>
+      <w:proofErr w:type="spellEnd"/>
       <w:r>
         <w:t xml:space="preserve"> demonstrarem uma interatividade através de uma linguagem humana, são bastante utilizadas nos meios de comunicação em plataformas </w:t>
       </w:r>
@@ -1986,12 +2047,14 @@
       <w:r>
         <w:t xml:space="preserve">Partindo deste contexto, o presente estudo teve como objetivo geral pesquisar e desenvolver um </w:t>
       </w:r>
+      <w:proofErr w:type="spellStart"/>
       <w:r>
         <w:rPr>
           <w:i/>
         </w:rPr>
         <w:t>ChatBot</w:t>
       </w:r>
+      <w:proofErr w:type="spellEnd"/>
       <w:r>
         <w:t xml:space="preserve"> </w:t>
       </w:r>
@@ -2032,12 +2095,14 @@
       <w:r>
         <w:t xml:space="preserve"> </w:t>
       </w:r>
+      <w:proofErr w:type="spellStart"/>
       <w:r>
         <w:rPr>
           <w:i/>
         </w:rPr>
         <w:t>ChatBot</w:t>
       </w:r>
+      <w:proofErr w:type="spellEnd"/>
       <w:r>
         <w:t xml:space="preserve"> consiga </w:t>
       </w:r>
@@ -2075,12 +2140,14 @@
       <w:r>
         <w:t xml:space="preserve">O tema se justifica pelos benefícios que, conforme Correa (2018) através dos resultados obtidos foi possível concluir que acessibilidade, resposta imediata, a possibilidade de mais funcionários focados em questões complexas ao robotizar as questões simples e a redução sobre custos de implementações operacionais são alguns dos benefícios que contém em </w:t>
       </w:r>
+      <w:proofErr w:type="spellStart"/>
       <w:r>
         <w:rPr>
           <w:i/>
         </w:rPr>
         <w:t>Chabots</w:t>
       </w:r>
+      <w:proofErr w:type="spellEnd"/>
       <w:r>
         <w:t xml:space="preserve"> que os fazem serem relevantes e considerados dentro do mercado de trabalho.</w:t>
       </w:r>
@@ -2103,12 +2170,14 @@
       <w:r>
         <w:t xml:space="preserve"> prontidão da empresa, o presente trabalho de pesquisa se objetivou em desenvolver um </w:t>
       </w:r>
+      <w:proofErr w:type="spellStart"/>
       <w:r>
         <w:rPr>
           <w:i/>
         </w:rPr>
         <w:t>ChatBot</w:t>
       </w:r>
+      <w:proofErr w:type="spellEnd"/>
       <w:r>
         <w:t xml:space="preserve"> para aderir aos recursos da Fatec Araçatuba.</w:t>
       </w:r>
@@ -2268,8 +2337,21 @@
         <w:jc w:val="both"/>
       </w:pPr>
       <w:commentRangeStart w:id="1"/>
-      <w:r>
-        <w:t>Chahad (2017) aborda que o fato da tecnologia estar criando processos inovadores afim de reduzir trabalhos manuais, põe em risco a necessidade de trabalho humano, este temor provocará desemprego em grandes escalas que vinha acompanhando o desenvolvimento da humanidade desde os primórdios.</w:t>
+      <w:proofErr w:type="spellStart"/>
+      <w:r>
+        <w:t>Chahad</w:t>
+      </w:r>
+      <w:proofErr w:type="spellEnd"/>
+      <w:r>
+        <w:t xml:space="preserve"> (2017) aborda que o fato </w:t>
+      </w:r>
+      <w:proofErr w:type="gramStart"/>
+      <w:r>
+        <w:t>da</w:t>
+      </w:r>
+      <w:proofErr w:type="gramEnd"/>
+      <w:r>
+        <w:t xml:space="preserve"> tecnologia estar criando processos inovadores afim de reduzir trabalhos manuais, põe em risco a necessidade de trabalho humano, este temor provocará desemprego em grandes escalas que vinha acompanhando o desenvolvimento da humanidade desde os primórdios.</w:t>
       </w:r>
     </w:p>
     <w:p>
@@ -2278,8 +2360,13 @@
         <w:ind w:firstLine="851"/>
         <w:jc w:val="both"/>
       </w:pPr>
-      <w:r>
-        <w:t>Chahad (2017,</w:t>
+      <w:proofErr w:type="spellStart"/>
+      <w:r>
+        <w:t>Chahad</w:t>
+      </w:r>
+      <w:proofErr w:type="spellEnd"/>
+      <w:r>
+        <w:t xml:space="preserve"> (2017,</w:t>
       </w:r>
       <w:r>
         <w:t xml:space="preserve"> </w:t>
@@ -2306,8 +2393,13 @@
         <w:ind w:firstLine="851"/>
         <w:jc w:val="both"/>
       </w:pPr>
-      <w:r>
-        <w:t>Chahad (2017) afirma que suas os resultados e fundamentos de uma pesquisa onde 632 trabalhos atuados nos Estados Unidos foram classificados com o risco de serem substituídos por automação e, ao perguntarem para experts no assunto, sobre qual o potencial dessas tecnologias, onde as mesmas seriam aplicadas num futuro próximo, resultou que 47,0% de trabalhadores norte-americanos, atuam em locais onde os computadores e algoritmos podem os substituírem em aproximadamente 25 anos.</w:t>
+      <w:proofErr w:type="spellStart"/>
+      <w:r>
+        <w:t>Chahad</w:t>
+      </w:r>
+      <w:proofErr w:type="spellEnd"/>
+      <w:r>
+        <w:t xml:space="preserve"> (2017) afirma que suas os resultados e fundamentos de uma pesquisa onde 632 trabalhos atuados nos Estados Unidos foram classificados com o risco de serem substituídos por automação e, ao perguntarem para experts no assunto, sobre qual o potencial dessas tecnologias, onde as mesmas seriam aplicadas num futuro próximo, resultou que 47,0% de trabalhadores norte-americanos, atuam em locais onde os computadores e algoritmos podem os substituírem em aproximadamente 25 anos.</w:t>
       </w:r>
     </w:p>
     <w:p>
@@ -2316,8 +2408,13 @@
         <w:ind w:firstLine="851"/>
         <w:jc w:val="both"/>
       </w:pPr>
-      <w:r>
-        <w:t>Chahad (2017) esclarece que, o polêmico assunto sobre o emprego manual sendo disseminado pela automação e outras tecnologias, pondo em risco os trabalhos que requerem mão de obra, algumas críticas foram feitas inicialmente com relação aos resultados do estudo onde mostra empregos nos Estados Unidos tendendo a serem substituídos por máquinas. Uma dessas críticas especulam que, houve controvérsia a respeito do possível potencial das máquinas e o real desemprego da população, visto que, a substituição de máquinas para exercerem trabalhos ou tarefas no lugar dos humanos, em particular, não necessariamente significa que isto de fato irá ocorrer. Há restrições de aspectos morais e legais que reduzem a probabilidade de acontecimentos dessa inversão de empregos, então, mesmo que logicamente esta substituição claramente traz vantagens econômicas, o fato de investir alto em pouco tempo pode atrasar ainda mais o sucesso total dessa inversão.</w:t>
+      <w:proofErr w:type="spellStart"/>
+      <w:r>
+        <w:t>Chahad</w:t>
+      </w:r>
+      <w:proofErr w:type="spellEnd"/>
+      <w:r>
+        <w:t xml:space="preserve"> (2017) esclarece que, o polêmico assunto sobre o emprego manual sendo disseminado pela automação e outras tecnologias, pondo em risco os trabalhos que requerem mão de obra, algumas críticas foram feitas inicialmente com relação aos resultados do estudo onde mostra empregos nos Estados Unidos tendendo a serem substituídos por máquinas. Uma dessas críticas especulam que, houve controvérsia a respeito do possível potencial das máquinas e o real desemprego da população, visto que, a substituição de máquinas para exercerem trabalhos ou tarefas no lugar dos humanos, em particular, não necessariamente significa que isto de fato irá ocorrer. Há restrições de aspectos morais e legais que reduzem a probabilidade de acontecimentos dessa inversão de empregos, então, mesmo que logicamente esta substituição claramente traz vantagens econômicas, o fato de investir alto em pouco tempo pode atrasar ainda mais o sucesso total dessa inversão.</w:t>
       </w:r>
       <w:commentRangeEnd w:id="1"/>
       <w:r>
@@ -2403,8 +2500,13 @@
         <w:t>três</w:t>
       </w:r>
       <w:r>
-        <w:t xml:space="preserve"> seções. A primeira apresenta os conceitos sobre JavaScript</w:t>
-      </w:r>
+        <w:t xml:space="preserve"> seções. A primeira apresenta os conceitos sobre </w:t>
+      </w:r>
+      <w:proofErr w:type="spellStart"/>
+      <w:r>
+        <w:t>JavaScript</w:t>
+      </w:r>
+      <w:proofErr w:type="spellEnd"/>
       <w:r>
         <w:t>.</w:t>
       </w:r>
@@ -2468,8 +2570,16 @@
         <w:rPr>
           <w:b/>
         </w:rPr>
-        <w:t>Linguagem de programação JavaScript</w:t>
-      </w:r>
+        <w:t xml:space="preserve">Linguagem de programação </w:t>
+      </w:r>
+      <w:proofErr w:type="spellStart"/>
+      <w:r>
+        <w:rPr>
+          <w:b/>
+        </w:rPr>
+        <w:t>JavaScript</w:t>
+      </w:r>
+      <w:proofErr w:type="spellEnd"/>
     </w:p>
     <w:p>
       <w:pPr>
@@ -2485,10 +2595,26 @@
         <w:jc w:val="both"/>
       </w:pPr>
       <w:r>
-        <w:t xml:space="preserve">Segundo Flanagan (2011) </w:t>
-      </w:r>
-      <w:r>
-        <w:t xml:space="preserve">O JavaScript é uma linguagem de programação </w:t>
+        <w:t xml:space="preserve">Segundo </w:t>
+      </w:r>
+      <w:proofErr w:type="spellStart"/>
+      <w:r>
+        <w:t>Flanagan</w:t>
+      </w:r>
+      <w:proofErr w:type="spellEnd"/>
+      <w:r>
+        <w:t xml:space="preserve"> (2011) </w:t>
+      </w:r>
+      <w:r>
+        <w:t xml:space="preserve">O </w:t>
+      </w:r>
+      <w:proofErr w:type="spellStart"/>
+      <w:r>
+        <w:t>JavaScript</w:t>
+      </w:r>
+      <w:proofErr w:type="spellEnd"/>
+      <w:r>
+        <w:t xml:space="preserve"> é uma linguagem de programação </w:t>
       </w:r>
       <w:r>
         <w:rPr>
@@ -2506,7 +2632,15 @@
         <w:t>sites</w:t>
       </w:r>
       <w:r>
-        <w:t xml:space="preserve"> da atualidade por ser uma linguagem dinâmica e funcional. Apesar de sua estrutura ser baseada em Java, o JavaScript não contém funções da linguagem Java, apenas sua sintática superficial se assemelha.</w:t>
+        <w:t xml:space="preserve"> da atualidade por ser uma linguagem dinâmica e funcional. Apesar de sua estrutura ser baseada em Java, o </w:t>
+      </w:r>
+      <w:proofErr w:type="spellStart"/>
+      <w:r>
+        <w:t>JavaScript</w:t>
+      </w:r>
+      <w:proofErr w:type="spellEnd"/>
+      <w:r>
+        <w:t xml:space="preserve"> não contém funções da linguagem Java, apenas sua sintática superficial se assemelha.</w:t>
       </w:r>
     </w:p>
     <w:p>
@@ -2519,7 +2653,15 @@
         <w:t xml:space="preserve">De acordo com Silva (2010) </w:t>
       </w:r>
       <w:r>
-        <w:t>Diferente de outras linguagens de programação, o JavaScript não se baseia na utilização de servidores, e sim nas funcionalidades cache que o navegador proporciona, fazendo com que o usuário não dependa de máquinas remotas</w:t>
+        <w:t xml:space="preserve">Diferente de outras linguagens de programação, o </w:t>
+      </w:r>
+      <w:proofErr w:type="spellStart"/>
+      <w:r>
+        <w:t>JavaScript</w:t>
+      </w:r>
+      <w:proofErr w:type="spellEnd"/>
+      <w:r>
+        <w:t xml:space="preserve"> não se baseia na utilização de servidores, e sim nas funcionalidades cache que o navegador proporciona, fazendo com que o usuário não dependa de máquinas remotas</w:t>
       </w:r>
       <w:r>
         <w:t>.</w:t>
@@ -2532,7 +2674,15 @@
         <w:jc w:val="both"/>
       </w:pPr>
       <w:r>
-        <w:t>Na afirmação de Prescott (2016) o JavaScript não foi feito apenas para que pudesse auxiliar os usuários a terem uma visão melhor e adquirir experiência durante a interação com as páginas, como também poderia ser utilizado para controlar a comunicação assíncrona entre o navegador e o servidor.</w:t>
+        <w:t xml:space="preserve">Na afirmação de Prescott (2016) o </w:t>
+      </w:r>
+      <w:proofErr w:type="spellStart"/>
+      <w:r>
+        <w:t>JavaScript</w:t>
+      </w:r>
+      <w:proofErr w:type="spellEnd"/>
+      <w:r>
+        <w:t xml:space="preserve"> não foi feito apenas para que pudesse auxiliar os usuários a terem uma visão melhor e adquirir experiência durante a interação com as páginas, como também poderia ser utilizado para controlar a comunicação assíncrona entre o navegador e o servidor.</w:t>
       </w:r>
     </w:p>
     <w:p>
@@ -2633,8 +2783,21 @@
       <w:r>
         <w:t xml:space="preserve">Segundo Ferraz (apud Brian; Huang Ting Smith; Chris. </w:t>
       </w:r>
-      <w:r>
-        <w:t>McGuire and Gary Yang 2006) o termo Inteligência Artificial (IA) foi primordialmente utilizado por John</w:t>
+      <w:proofErr w:type="spellStart"/>
+      <w:r>
+        <w:t>McGuire</w:t>
+      </w:r>
+      <w:proofErr w:type="spellEnd"/>
+      <w:r>
+        <w:t xml:space="preserve"> </w:t>
+      </w:r>
+      <w:proofErr w:type="spellStart"/>
+      <w:r>
+        <w:t>and</w:t>
+      </w:r>
+      <w:proofErr w:type="spellEnd"/>
+      <w:r>
+        <w:t xml:space="preserve"> Gary Yang 2006) o termo Inteligência Artificial (IA) foi primordialmente utilizado por John</w:t>
       </w:r>
       <w:r>
         <w:t xml:space="preserve"> McCarthy em 1956 dando iníci</w:t>
@@ -2643,13 +2806,57 @@
         <w:t>o</w:t>
       </w:r>
       <w:r>
-        <w:t xml:space="preserve"> à área de mesmo nome, sendo citado em uma conferência de Inteligência Artificial de Dartmouth. </w:t>
-      </w:r>
+        <w:t xml:space="preserve"> à área de mesmo nome, sendo citado em uma conferência de Inteligência Artificial de </w:t>
+      </w:r>
+      <w:proofErr w:type="spellStart"/>
+      <w:r>
+        <w:t>Dartmouth</w:t>
+      </w:r>
+      <w:proofErr w:type="spellEnd"/>
+      <w:r>
+        <w:t xml:space="preserve">. </w:t>
+      </w:r>
+      <w:proofErr w:type="gramStart"/>
       <w:r>
         <w:rPr>
           <w:lang w:val="en-US"/>
         </w:rPr>
-        <w:t>A interpretação de McCarthy sobre a IA é “</w:t>
+        <w:t>A</w:t>
+      </w:r>
+      <w:proofErr w:type="gramEnd"/>
+      <w:r>
+        <w:rPr>
+          <w:lang w:val="en-US"/>
+        </w:rPr>
+        <w:t xml:space="preserve"> </w:t>
+      </w:r>
+      <w:proofErr w:type="spellStart"/>
+      <w:r>
+        <w:rPr>
+          <w:lang w:val="en-US"/>
+        </w:rPr>
+        <w:t>interpretação</w:t>
+      </w:r>
+      <w:proofErr w:type="spellEnd"/>
+      <w:r>
+        <w:rPr>
+          <w:lang w:val="en-US"/>
+        </w:rPr>
+        <w:t xml:space="preserve"> de McCarthy </w:t>
+      </w:r>
+      <w:proofErr w:type="spellStart"/>
+      <w:r>
+        <w:rPr>
+          <w:lang w:val="en-US"/>
+        </w:rPr>
+        <w:t>sobre</w:t>
+      </w:r>
+      <w:proofErr w:type="spellEnd"/>
+      <w:r>
+        <w:rPr>
+          <w:lang w:val="en-US"/>
+        </w:rPr>
+        <w:t xml:space="preserve"> a IA é “</w:t>
       </w:r>
       <w:r>
         <w:rPr>
@@ -2683,7 +2890,31 @@
         <w:jc w:val="both"/>
       </w:pPr>
       <w:r>
-        <w:t>A partir dos conceitos de Stuart J. Russell and Peter Norvig (1995) como não há um consenso concreto sobre a definição nem sobre o que é a inteligência em si, não se pode facilmente definir seu real significado. Porém, segundo Russel e Norving, a definição de Inteligência Artificial interpretada por máquina, pode ser dividia em quatro categorias:</w:t>
+        <w:t xml:space="preserve">A partir dos conceitos de Stuart J. Russell </w:t>
+      </w:r>
+      <w:proofErr w:type="spellStart"/>
+      <w:r>
+        <w:t>and</w:t>
+      </w:r>
+      <w:proofErr w:type="spellEnd"/>
+      <w:r>
+        <w:t xml:space="preserve"> Peter </w:t>
+      </w:r>
+      <w:proofErr w:type="spellStart"/>
+      <w:r>
+        <w:t>Norvig</w:t>
+      </w:r>
+      <w:proofErr w:type="spellEnd"/>
+      <w:r>
+        <w:t xml:space="preserve"> (1995) como não há um consenso concreto sobre a definição nem sobre o que é a inteligência em si, não se pode facilmente definir seu real significado. Porém, segundo Russel e </w:t>
+      </w:r>
+      <w:proofErr w:type="spellStart"/>
+      <w:r>
+        <w:t>Norving</w:t>
+      </w:r>
+      <w:proofErr w:type="spellEnd"/>
+      <w:r>
+        <w:t>, a definição de Inteligência Artificial interpretada por máquina, pode ser dividia em quatro categorias:</w:t>
       </w:r>
     </w:p>
     <w:p>
@@ -2708,7 +2939,43 @@
           <w:sz w:val="24"/>
           <w:szCs w:val="24"/>
         </w:rPr>
-        <w:t>“Para Haugeland e Bellman, a IA e definida como sistemas que pensam como humanos”;</w:t>
+        <w:t xml:space="preserve">“Para </w:t>
+      </w:r>
+      <w:proofErr w:type="spellStart"/>
+      <w:r>
+        <w:rPr>
+          <w:rFonts w:ascii="Times New Roman" w:hAnsi="Times New Roman" w:cs="Times New Roman"/>
+          <w:sz w:val="24"/>
+          <w:szCs w:val="24"/>
+        </w:rPr>
+        <w:t>Haugeland</w:t>
+      </w:r>
+      <w:proofErr w:type="spellEnd"/>
+      <w:r>
+        <w:rPr>
+          <w:rFonts w:ascii="Times New Roman" w:hAnsi="Times New Roman" w:cs="Times New Roman"/>
+          <w:sz w:val="24"/>
+          <w:szCs w:val="24"/>
+        </w:rPr>
+        <w:t xml:space="preserve"> e </w:t>
+      </w:r>
+      <w:proofErr w:type="spellStart"/>
+      <w:r>
+        <w:rPr>
+          <w:rFonts w:ascii="Times New Roman" w:hAnsi="Times New Roman" w:cs="Times New Roman"/>
+          <w:sz w:val="24"/>
+          <w:szCs w:val="24"/>
+        </w:rPr>
+        <w:t>Bellman</w:t>
+      </w:r>
+      <w:proofErr w:type="spellEnd"/>
+      <w:r>
+        <w:rPr>
+          <w:rFonts w:ascii="Times New Roman" w:hAnsi="Times New Roman" w:cs="Times New Roman"/>
+          <w:sz w:val="24"/>
+          <w:szCs w:val="24"/>
+        </w:rPr>
+        <w:t>, a IA e definida como sistemas que pensam como humanos”;</w:t>
       </w:r>
     </w:p>
     <w:p>
@@ -2733,7 +3000,43 @@
           <w:sz w:val="24"/>
           <w:szCs w:val="24"/>
         </w:rPr>
-        <w:t>“Para Charniak, McDermott e Wiston, são sistemas que pensam de modo racional”;</w:t>
+        <w:t xml:space="preserve">“Para </w:t>
+      </w:r>
+      <w:proofErr w:type="spellStart"/>
+      <w:r>
+        <w:rPr>
+          <w:rFonts w:ascii="Times New Roman" w:hAnsi="Times New Roman" w:cs="Times New Roman"/>
+          <w:sz w:val="24"/>
+          <w:szCs w:val="24"/>
+        </w:rPr>
+        <w:t>Charniak</w:t>
+      </w:r>
+      <w:proofErr w:type="spellEnd"/>
+      <w:r>
+        <w:rPr>
+          <w:rFonts w:ascii="Times New Roman" w:hAnsi="Times New Roman" w:cs="Times New Roman"/>
+          <w:sz w:val="24"/>
+          <w:szCs w:val="24"/>
+        </w:rPr>
+        <w:t xml:space="preserve">, McDermott e </w:t>
+      </w:r>
+      <w:proofErr w:type="spellStart"/>
+      <w:r>
+        <w:rPr>
+          <w:rFonts w:ascii="Times New Roman" w:hAnsi="Times New Roman" w:cs="Times New Roman"/>
+          <w:sz w:val="24"/>
+          <w:szCs w:val="24"/>
+        </w:rPr>
+        <w:t>Wiston</w:t>
+      </w:r>
+      <w:proofErr w:type="spellEnd"/>
+      <w:r>
+        <w:rPr>
+          <w:rFonts w:ascii="Times New Roman" w:hAnsi="Times New Roman" w:cs="Times New Roman"/>
+          <w:sz w:val="24"/>
+          <w:szCs w:val="24"/>
+        </w:rPr>
+        <w:t>, são sistemas que pensam de modo racional”;</w:t>
       </w:r>
     </w:p>
     <w:p>
@@ -2758,7 +3061,43 @@
           <w:sz w:val="24"/>
           <w:szCs w:val="24"/>
         </w:rPr>
-        <w:t>“Para Charniak, McDermott e Wiston, são sistemas que pensam de modo racional”;</w:t>
+        <w:t xml:space="preserve">“Para </w:t>
+      </w:r>
+      <w:proofErr w:type="spellStart"/>
+      <w:r>
+        <w:rPr>
+          <w:rFonts w:ascii="Times New Roman" w:hAnsi="Times New Roman" w:cs="Times New Roman"/>
+          <w:sz w:val="24"/>
+          <w:szCs w:val="24"/>
+        </w:rPr>
+        <w:t>Charniak</w:t>
+      </w:r>
+      <w:proofErr w:type="spellEnd"/>
+      <w:r>
+        <w:rPr>
+          <w:rFonts w:ascii="Times New Roman" w:hAnsi="Times New Roman" w:cs="Times New Roman"/>
+          <w:sz w:val="24"/>
+          <w:szCs w:val="24"/>
+        </w:rPr>
+        <w:t xml:space="preserve">, McDermott e </w:t>
+      </w:r>
+      <w:proofErr w:type="spellStart"/>
+      <w:r>
+        <w:rPr>
+          <w:rFonts w:ascii="Times New Roman" w:hAnsi="Times New Roman" w:cs="Times New Roman"/>
+          <w:sz w:val="24"/>
+          <w:szCs w:val="24"/>
+        </w:rPr>
+        <w:t>Wiston</w:t>
+      </w:r>
+      <w:proofErr w:type="spellEnd"/>
+      <w:r>
+        <w:rPr>
+          <w:rFonts w:ascii="Times New Roman" w:hAnsi="Times New Roman" w:cs="Times New Roman"/>
+          <w:sz w:val="24"/>
+          <w:szCs w:val="24"/>
+        </w:rPr>
+        <w:t>, são sistemas que pensam de modo racional”;</w:t>
       </w:r>
     </w:p>
     <w:p>
@@ -2783,7 +3122,61 @@
           <w:sz w:val="24"/>
           <w:szCs w:val="24"/>
         </w:rPr>
-        <w:t>“E para Schalkof, Luger e Stubblefield, são sistemas que agem racionalmente”.</w:t>
+        <w:t xml:space="preserve">“E para </w:t>
+      </w:r>
+      <w:proofErr w:type="spellStart"/>
+      <w:r>
+        <w:rPr>
+          <w:rFonts w:ascii="Times New Roman" w:hAnsi="Times New Roman" w:cs="Times New Roman"/>
+          <w:sz w:val="24"/>
+          <w:szCs w:val="24"/>
+        </w:rPr>
+        <w:t>Schalkof</w:t>
+      </w:r>
+      <w:proofErr w:type="spellEnd"/>
+      <w:r>
+        <w:rPr>
+          <w:rFonts w:ascii="Times New Roman" w:hAnsi="Times New Roman" w:cs="Times New Roman"/>
+          <w:sz w:val="24"/>
+          <w:szCs w:val="24"/>
+        </w:rPr>
+        <w:t xml:space="preserve">, </w:t>
+      </w:r>
+      <w:proofErr w:type="spellStart"/>
+      <w:r>
+        <w:rPr>
+          <w:rFonts w:ascii="Times New Roman" w:hAnsi="Times New Roman" w:cs="Times New Roman"/>
+          <w:sz w:val="24"/>
+          <w:szCs w:val="24"/>
+        </w:rPr>
+        <w:t>Luger</w:t>
+      </w:r>
+      <w:proofErr w:type="spellEnd"/>
+      <w:r>
+        <w:rPr>
+          <w:rFonts w:ascii="Times New Roman" w:hAnsi="Times New Roman" w:cs="Times New Roman"/>
+          <w:sz w:val="24"/>
+          <w:szCs w:val="24"/>
+        </w:rPr>
+        <w:t xml:space="preserve"> e </w:t>
+      </w:r>
+      <w:proofErr w:type="spellStart"/>
+      <w:r>
+        <w:rPr>
+          <w:rFonts w:ascii="Times New Roman" w:hAnsi="Times New Roman" w:cs="Times New Roman"/>
+          <w:sz w:val="24"/>
+          <w:szCs w:val="24"/>
+        </w:rPr>
+        <w:t>Stubblefield</w:t>
+      </w:r>
+      <w:proofErr w:type="spellEnd"/>
+      <w:r>
+        <w:rPr>
+          <w:rFonts w:ascii="Times New Roman" w:hAnsi="Times New Roman" w:cs="Times New Roman"/>
+          <w:sz w:val="24"/>
+          <w:szCs w:val="24"/>
+        </w:rPr>
+        <w:t>, são sistemas que agem racionalmente”.</w:t>
       </w:r>
     </w:p>
     <w:p>
@@ -2864,7 +3257,23 @@
         <w:jc w:val="both"/>
       </w:pPr>
       <w:r>
-        <w:t xml:space="preserve">Para a identificação automática de Sintagmas Nominais foi-se utilizado uma técnica chamada de “Aprendizado Baseado em Transformações” (do inglês Transformation Based Learning – TBL). A técnica, portanto, transforma automaticamente o conhecimento linguístico </w:t>
+        <w:t xml:space="preserve">Para a identificação automática de Sintagmas Nominais foi-se utilizado uma técnica chamada de “Aprendizado Baseado em Transformações” (do inglês </w:t>
+      </w:r>
+      <w:proofErr w:type="spellStart"/>
+      <w:r>
+        <w:t>Transformation</w:t>
+      </w:r>
+      <w:proofErr w:type="spellEnd"/>
+      <w:r>
+        <w:t xml:space="preserve"> </w:t>
+      </w:r>
+      <w:proofErr w:type="spellStart"/>
+      <w:r>
+        <w:t>Based</w:t>
+      </w:r>
+      <w:proofErr w:type="spellEnd"/>
+      <w:r>
+        <w:t xml:space="preserve"> Learning – TBL). A técnica, portanto, transforma automaticamente o conhecimento linguístico </w:t>
       </w:r>
       <w:r>
         <w:lastRenderedPageBreak/>
@@ -2953,6 +3362,7 @@
         </w:rPr>
         <w:t xml:space="preserve">Do ponto de vista da sua natureza este estudo será aplicado com o desenvolvimento de um </w:t>
       </w:r>
+      <w:proofErr w:type="spellStart"/>
       <w:r>
         <w:rPr>
           <w:rFonts w:eastAsiaTheme="minorEastAsia"/>
@@ -2962,6 +3372,7 @@
         </w:rPr>
         <w:t>ChatBot</w:t>
       </w:r>
+      <w:proofErr w:type="spellEnd"/>
       <w:r>
         <w:rPr>
           <w:rFonts w:eastAsiaTheme="minorEastAsia"/>
@@ -2996,6 +3407,7 @@
         </w:rPr>
         <w:t xml:space="preserve">. Quanto a abordagem do problema foi classificada como qualitativo, pois o estudo apresenta um </w:t>
       </w:r>
+      <w:proofErr w:type="spellStart"/>
       <w:r>
         <w:rPr>
           <w:rFonts w:eastAsiaTheme="minorEastAsia"/>
@@ -3003,16 +3415,9 @@
           <w:szCs w:val="22"/>
           <w:lang w:eastAsia="ja-JP"/>
         </w:rPr>
-        <w:t xml:space="preserve">ChatBot </w:t>
-      </w:r>
-      <w:r>
-        <w:rPr>
-          <w:rFonts w:eastAsiaTheme="minorEastAsia"/>
-          <w:szCs w:val="22"/>
-          <w:lang w:eastAsia="ja-JP"/>
-        </w:rPr>
-        <w:t xml:space="preserve">para o </w:t>
-      </w:r>
+        <w:t>ChatBot</w:t>
+      </w:r>
+      <w:proofErr w:type="spellEnd"/>
       <w:r>
         <w:rPr>
           <w:rFonts w:eastAsiaTheme="minorEastAsia"/>
@@ -3020,7 +3425,7 @@
           <w:szCs w:val="22"/>
           <w:lang w:eastAsia="ja-JP"/>
         </w:rPr>
-        <w:t>site</w:t>
+        <w:t xml:space="preserve"> </w:t>
       </w:r>
       <w:r>
         <w:rPr>
@@ -3028,8 +3433,49 @@
           <w:szCs w:val="22"/>
           <w:lang w:eastAsia="ja-JP"/>
         </w:rPr>
-        <w:t xml:space="preserve"> da instituição Fatec Araçatuba. Para o alcance de seus objetivos optou-se pela pesquisa descritiva, pois inicialmente foi preciso coletar informações sobre a estrutura que o </w:t>
-      </w:r>
+        <w:t>local</w:t>
+      </w:r>
+      <w:r>
+        <w:rPr>
+          <w:rFonts w:eastAsiaTheme="minorEastAsia"/>
+          <w:szCs w:val="22"/>
+          <w:lang w:eastAsia="ja-JP"/>
+        </w:rPr>
+        <w:t xml:space="preserve">. Para o alcance de seus objetivos optou-se pela pesquisa descritiva, pois inicialmente foi preciso </w:t>
+      </w:r>
+      <w:r>
+        <w:rPr>
+          <w:rFonts w:eastAsiaTheme="minorEastAsia"/>
+          <w:szCs w:val="22"/>
+          <w:lang w:eastAsia="ja-JP"/>
+        </w:rPr>
+        <w:t>desenvolver</w:t>
+      </w:r>
+      <w:r>
+        <w:rPr>
+          <w:rFonts w:eastAsiaTheme="minorEastAsia"/>
+          <w:szCs w:val="22"/>
+          <w:lang w:eastAsia="ja-JP"/>
+        </w:rPr>
+        <w:t xml:space="preserve"> informações sobre a estrutura que o</w:t>
+      </w:r>
+      <w:r>
+        <w:rPr>
+          <w:rFonts w:eastAsiaTheme="minorEastAsia"/>
+          <w:szCs w:val="22"/>
+          <w:lang w:eastAsia="ja-JP"/>
+        </w:rPr>
+        <w:t xml:space="preserve"> próprio</w:t>
+      </w:r>
+      <w:r>
+        <w:rPr>
+          <w:rFonts w:eastAsiaTheme="minorEastAsia"/>
+          <w:szCs w:val="22"/>
+          <w:lang w:eastAsia="ja-JP"/>
+        </w:rPr>
+        <w:t xml:space="preserve"> </w:t>
+      </w:r>
+      <w:proofErr w:type="spellStart"/>
       <w:r>
         <w:rPr>
           <w:rFonts w:eastAsiaTheme="minorEastAsia"/>
@@ -3037,25 +3483,9 @@
           <w:szCs w:val="22"/>
           <w:lang w:eastAsia="ja-JP"/>
         </w:rPr>
-        <w:t>site</w:t>
-      </w:r>
-      <w:r>
-        <w:rPr>
-          <w:rFonts w:eastAsiaTheme="minorEastAsia"/>
-          <w:szCs w:val="22"/>
-          <w:lang w:eastAsia="ja-JP"/>
-        </w:rPr>
-        <w:t xml:space="preserve"> já oferece para que seja possível a implementação do </w:t>
-      </w:r>
-      <w:r>
-        <w:rPr>
-          <w:rFonts w:eastAsiaTheme="minorEastAsia"/>
-          <w:i/>
-          <w:szCs w:val="22"/>
-          <w:lang w:eastAsia="ja-JP"/>
-        </w:rPr>
-        <w:t>ChatBot</w:t>
-      </w:r>
+        <w:t>Chatbot</w:t>
+      </w:r>
+      <w:proofErr w:type="spellEnd"/>
       <w:r>
         <w:rPr>
           <w:rFonts w:eastAsiaTheme="minorEastAsia"/>
@@ -3291,7 +3721,23 @@
           </w:tcPr>
           <w:p>
             <w:r>
-              <w:t>Área onde o cliente terá acesso ao controle do ChatBot na qual ele pode cadastrar uma pergunta e uma resposta, a fim de que o ChatBot obtenha o processo de aprendizado baseado nessas perguntas.</w:t>
+              <w:t xml:space="preserve">Área onde o cliente terá acesso ao controle do </w:t>
+            </w:r>
+            <w:proofErr w:type="spellStart"/>
+            <w:r>
+              <w:t>ChatBot</w:t>
+            </w:r>
+            <w:proofErr w:type="spellEnd"/>
+            <w:r>
+              <w:t xml:space="preserve"> na qual ele pode cadastrar uma pergunta e uma resposta, a fim de que o </w:t>
+            </w:r>
+            <w:proofErr w:type="spellStart"/>
+            <w:r>
+              <w:t>ChatBot</w:t>
+            </w:r>
+            <w:proofErr w:type="spellEnd"/>
+            <w:r>
+              <w:t xml:space="preserve"> obtenha o processo de aprendizado baseado nessas perguntas.</w:t>
             </w:r>
           </w:p>
           <w:p>
@@ -5360,7 +5806,15 @@
           </w:tcPr>
           <w:p>
             <w:r>
-              <w:t>Baseado na interpretação do texto, o ChatBot é inteligente para armazenar as informações relevantes.</w:t>
+              <w:t xml:space="preserve">Baseado na interpretação do texto, o </w:t>
+            </w:r>
+            <w:proofErr w:type="spellStart"/>
+            <w:r>
+              <w:t>ChatBot</w:t>
+            </w:r>
+            <w:proofErr w:type="spellEnd"/>
+            <w:r>
+              <w:t xml:space="preserve"> é inteligente para armazenar as informações relevantes.</w:t>
             </w:r>
           </w:p>
           <w:p>
@@ -6443,6 +6897,7 @@
           <w:b/>
           <w:bCs/>
         </w:rPr>
+        <w:lastRenderedPageBreak/>
         <w:t>Quadro</w:t>
       </w:r>
       <w:r>
@@ -6644,7 +7099,15 @@
           </w:tcPr>
           <w:p>
             <w:r>
-              <w:t>O ChatBot sempre abordará o usuário enviando a primeira mensagem para que possa iniciar uma conversação.</w:t>
+              <w:t xml:space="preserve">O </w:t>
+            </w:r>
+            <w:proofErr w:type="spellStart"/>
+            <w:r>
+              <w:t>ChatBot</w:t>
+            </w:r>
+            <w:proofErr w:type="spellEnd"/>
+            <w:r>
+              <w:t xml:space="preserve"> sempre abordará o usuário enviando a primeira mensagem para que possa iniciar uma conversação.</w:t>
             </w:r>
           </w:p>
           <w:p>
@@ -6666,6 +7129,7 @@
               </w:rPr>
               <w:t xml:space="preserve">Para o </w:t>
             </w:r>
+            <w:proofErr w:type="spellStart"/>
             <w:r>
               <w:rPr>
                 <w:rFonts w:eastAsia="Arial"/>
@@ -6676,7 +7140,14 @@
               <w:rPr>
                 <w:rFonts w:eastAsia="Arial"/>
               </w:rPr>
-              <w:t>hatbot abordar é necessário:</w:t>
+              <w:t>hatbot</w:t>
+            </w:r>
+            <w:proofErr w:type="spellEnd"/>
+            <w:r>
+              <w:rPr>
+                <w:rFonts w:eastAsia="Arial"/>
+              </w:rPr>
+              <w:t xml:space="preserve"> abordar é necessário:</w:t>
             </w:r>
           </w:p>
           <w:p>
@@ -7257,7 +7728,15 @@
           </w:tcPr>
           <w:p>
             <w:r>
-              <w:t>É possível realizar a integração do ChatBot em qualquer sistema web a partir de uma API própria, sem interferir nas funcionalidades do sistema hospedado.</w:t>
+              <w:t xml:space="preserve">É possível realizar a integração do </w:t>
+            </w:r>
+            <w:proofErr w:type="spellStart"/>
+            <w:r>
+              <w:t>ChatBot</w:t>
+            </w:r>
+            <w:proofErr w:type="spellEnd"/>
+            <w:r>
+              <w:t xml:space="preserve"> em qualquer sistema web a partir de uma API própria, sem interferir nas funcionalidades do sistema hospedado.</w:t>
             </w:r>
           </w:p>
           <w:p>
@@ -7956,7 +8435,21 @@
               <w:rPr>
                 <w:rFonts w:eastAsia="Arial"/>
               </w:rPr>
-              <w:t>Inserir o email (Obrigatório).</w:t>
+              <w:t xml:space="preserve">Inserir o </w:t>
+            </w:r>
+            <w:proofErr w:type="spellStart"/>
+            <w:r>
+              <w:rPr>
+                <w:rFonts w:eastAsia="Arial"/>
+              </w:rPr>
+              <w:t>email</w:t>
+            </w:r>
+            <w:proofErr w:type="spellEnd"/>
+            <w:r>
+              <w:rPr>
+                <w:rFonts w:eastAsia="Arial"/>
+              </w:rPr>
+              <w:t xml:space="preserve"> (Obrigatório).</w:t>
             </w:r>
           </w:p>
           <w:p>
@@ -8344,6 +8837,7 @@
           <w:b/>
           <w:bCs/>
         </w:rPr>
+        <w:lastRenderedPageBreak/>
         <w:t>Quadro</w:t>
       </w:r>
       <w:r>
@@ -8665,7 +9159,21 @@
               <w:rPr>
                 <w:rFonts w:eastAsia="Arial"/>
               </w:rPr>
-              <w:t>Alterar o email (Opcional).</w:t>
+              <w:t xml:space="preserve">Alterar o </w:t>
+            </w:r>
+            <w:proofErr w:type="spellStart"/>
+            <w:r>
+              <w:rPr>
+                <w:rFonts w:eastAsia="Arial"/>
+              </w:rPr>
+              <w:t>email</w:t>
+            </w:r>
+            <w:proofErr w:type="spellEnd"/>
+            <w:r>
+              <w:rPr>
+                <w:rFonts w:eastAsia="Arial"/>
+              </w:rPr>
+              <w:t xml:space="preserve"> (Opcional).</w:t>
             </w:r>
           </w:p>
           <w:p>
@@ -9378,13 +9886,24 @@
               <w:spacing w:after="0" w:line="240" w:lineRule="auto"/>
             </w:pPr>
             <w:r>
-              <w:t>Deleta o e</w:t>
-            </w:r>
-            <w:r>
-              <w:rPr>
-                <w:rFonts w:eastAsia="Arial"/>
-              </w:rPr>
-              <w:t>mail (Obrigatório).</w:t>
+              <w:t xml:space="preserve">Deleta o </w:t>
+            </w:r>
+            <w:proofErr w:type="spellStart"/>
+            <w:r>
+              <w:t>e</w:t>
+            </w:r>
+            <w:r>
+              <w:rPr>
+                <w:rFonts w:eastAsia="Arial"/>
+              </w:rPr>
+              <w:t>mail</w:t>
+            </w:r>
+            <w:proofErr w:type="spellEnd"/>
+            <w:r>
+              <w:rPr>
+                <w:rFonts w:eastAsia="Arial"/>
+              </w:rPr>
+              <w:t xml:space="preserve"> (Obrigatório).</w:t>
             </w:r>
           </w:p>
           <w:p>
@@ -9817,7 +10336,6 @@
           <w:b/>
           <w:bCs/>
         </w:rPr>
-        <w:lastRenderedPageBreak/>
         <w:t>Quadro</w:t>
       </w:r>
       <w:r>
@@ -9886,6 +10404,7 @@
                 <w:b/>
                 <w:bCs/>
               </w:rPr>
+              <w:lastRenderedPageBreak/>
               <w:t>Identificação</w:t>
             </w:r>
           </w:p>
@@ -11690,7 +12209,6 @@
           <w:b/>
           <w:bCs/>
         </w:rPr>
-        <w:lastRenderedPageBreak/>
         <w:t>Quadro</w:t>
       </w:r>
       <w:r>
@@ -11766,6 +12284,7 @@
                 <w:b/>
                 <w:bCs/>
               </w:rPr>
+              <w:lastRenderedPageBreak/>
               <w:t>Identificação</w:t>
             </w:r>
           </w:p>
@@ -12494,7 +13013,15 @@
               <w:t>a</w:t>
             </w:r>
             <w:r>
-              <w:t>o chatbot.</w:t>
+              <w:t xml:space="preserve">o </w:t>
+            </w:r>
+            <w:proofErr w:type="spellStart"/>
+            <w:r>
+              <w:t>chatbot</w:t>
+            </w:r>
+            <w:proofErr w:type="spellEnd"/>
+            <w:r>
+              <w:t>.</w:t>
             </w:r>
           </w:p>
           <w:p>
@@ -12937,14 +13464,6 @@
           <w:bCs/>
         </w:rPr>
       </w:pPr>
-      <w:r>
-        <w:rPr>
-          <w:b/>
-          <w:bCs/>
-          <w:highlight w:val="yellow"/>
-        </w:rPr>
-        <w:t>*Espaçamento e Entrada e Saída</w:t>
-      </w:r>
     </w:p>
     <w:p>
       <w:pPr>
@@ -13109,14 +13628,8 @@
             <w:pPr>
               <w:spacing w:line="360" w:lineRule="auto"/>
               <w:jc w:val="both"/>
-              <w:rPr>
-                <w:highlight w:val="yellow"/>
-              </w:rPr>
-            </w:pPr>
-            <w:r>
-              <w:rPr>
-                <w:highlight w:val="yellow"/>
-              </w:rPr>
+            </w:pPr>
+            <w:r>
               <w:t xml:space="preserve">Cadastrar pergunta </w:t>
             </w:r>
           </w:p>
@@ -13176,14 +13689,8 @@
             <w:pPr>
               <w:spacing w:line="360" w:lineRule="auto"/>
               <w:jc w:val="both"/>
-              <w:rPr>
-                <w:highlight w:val="yellow"/>
-              </w:rPr>
-            </w:pPr>
-            <w:r>
-              <w:rPr>
-                <w:highlight w:val="yellow"/>
-              </w:rPr>
+            </w:pPr>
+            <w:r>
               <w:t>Alterar pergunta</w:t>
             </w:r>
           </w:p>
@@ -13243,14 +13750,8 @@
             <w:pPr>
               <w:spacing w:line="360" w:lineRule="auto"/>
               <w:jc w:val="both"/>
-              <w:rPr>
-                <w:highlight w:val="yellow"/>
-              </w:rPr>
-            </w:pPr>
-            <w:r>
-              <w:rPr>
-                <w:highlight w:val="yellow"/>
-              </w:rPr>
+            </w:pPr>
+            <w:r>
               <w:t xml:space="preserve">Deletar pergunta </w:t>
             </w:r>
           </w:p>
@@ -13312,9 +13813,6 @@
               <w:jc w:val="both"/>
             </w:pPr>
             <w:r>
-              <w:rPr>
-                <w:highlight w:val="yellow"/>
-              </w:rPr>
               <w:t>Capturar informações</w:t>
             </w:r>
           </w:p>
@@ -13504,21 +14002,12 @@
               <w:jc w:val="both"/>
             </w:pPr>
             <w:r>
-              <w:rPr>
-                <w:highlight w:val="yellow"/>
-              </w:rPr>
               <w:t>Integra</w:t>
             </w:r>
             <w:r>
-              <w:rPr>
-                <w:highlight w:val="yellow"/>
-              </w:rPr>
               <w:t>r</w:t>
             </w:r>
             <w:r>
-              <w:rPr>
-                <w:highlight w:val="yellow"/>
-              </w:rPr>
               <w:t xml:space="preserve"> API</w:t>
             </w:r>
           </w:p>
@@ -13578,14 +14067,8 @@
             <w:pPr>
               <w:spacing w:line="360" w:lineRule="auto"/>
               <w:jc w:val="both"/>
-              <w:rPr>
-                <w:highlight w:val="yellow"/>
-              </w:rPr>
-            </w:pPr>
-            <w:r>
-              <w:rPr>
-                <w:highlight w:val="yellow"/>
-              </w:rPr>
+            </w:pPr>
+            <w:r>
               <w:t>Cadastrar cliente</w:t>
             </w:r>
           </w:p>
@@ -13648,14 +14131,8 @@
             <w:pPr>
               <w:spacing w:line="360" w:lineRule="auto"/>
               <w:jc w:val="both"/>
-              <w:rPr>
-                <w:highlight w:val="yellow"/>
-              </w:rPr>
-            </w:pPr>
-            <w:r>
-              <w:rPr>
-                <w:highlight w:val="yellow"/>
-              </w:rPr>
+            </w:pPr>
+            <w:r>
               <w:t>Alterar cliente</w:t>
             </w:r>
           </w:p>
@@ -13715,14 +14192,8 @@
             <w:pPr>
               <w:spacing w:line="360" w:lineRule="auto"/>
               <w:jc w:val="both"/>
-              <w:rPr>
-                <w:highlight w:val="yellow"/>
-              </w:rPr>
-            </w:pPr>
-            <w:r>
-              <w:rPr>
-                <w:highlight w:val="yellow"/>
-              </w:rPr>
+            </w:pPr>
+            <w:r>
               <w:t>Deletar cliente</w:t>
             </w:r>
           </w:p>
@@ -13784,9 +14255,6 @@
               <w:jc w:val="both"/>
             </w:pPr>
             <w:r>
-              <w:rPr>
-                <w:highlight w:val="yellow"/>
-              </w:rPr>
               <w:t>Realizar login</w:t>
             </w:r>
           </w:p>
@@ -13851,9 +14319,6 @@
               <w:jc w:val="both"/>
             </w:pPr>
             <w:r>
-              <w:rPr>
-                <w:highlight w:val="yellow"/>
-              </w:rPr>
               <w:t>Realizar login administrativo</w:t>
             </w:r>
           </w:p>
@@ -13918,9 +14383,6 @@
               <w:jc w:val="both"/>
             </w:pPr>
             <w:r>
-              <w:rPr>
-                <w:highlight w:val="yellow"/>
-              </w:rPr>
               <w:t>Visualizar captura</w:t>
             </w:r>
           </w:p>
@@ -13985,9 +14447,6 @@
               <w:jc w:val="both"/>
             </w:pPr>
             <w:r>
-              <w:rPr>
-                <w:highlight w:val="yellow"/>
-              </w:rPr>
               <w:t>Identificar pergunta</w:t>
             </w:r>
           </w:p>
@@ -14049,9 +14508,6 @@
               <w:jc w:val="both"/>
             </w:pPr>
             <w:r>
-              <w:rPr>
-                <w:highlight w:val="yellow"/>
-              </w:rPr>
               <w:t>Realizar pergunta</w:t>
             </w:r>
           </w:p>
@@ -14644,8 +15100,13 @@
         <w:t>:</w:t>
       </w:r>
       <w:r>
-        <w:t xml:space="preserve"> Janela de diálogo do Chatbot</w:t>
-      </w:r>
+        <w:t xml:space="preserve"> Janela de diálogo do </w:t>
+      </w:r>
+      <w:proofErr w:type="spellStart"/>
+      <w:r>
+        <w:t>Chatbot</w:t>
+      </w:r>
+      <w:proofErr w:type="spellEnd"/>
       <w:r>
         <w:t>.</w:t>
       </w:r>
@@ -14940,9 +15401,6 @@
         <w:t>Diagrama de casos de uso.</w:t>
       </w:r>
       <w:r>
-        <w:br/>
-      </w:r>
-      <w:r>
         <w:tab/>
       </w:r>
     </w:p>
@@ -14955,10 +15413,10 @@
           <w:noProof/>
         </w:rPr>
         <w:drawing>
-          <wp:inline distT="0" distB="0" distL="0" distR="0" wp14:anchorId="5A65B02C" wp14:editId="3A236064">
-            <wp:extent cx="5760085" cy="7193280"/>
-            <wp:effectExtent l="0" t="0" r="0" b="7620"/>
-            <wp:docPr id="13" name="Imagem 13"/>
+          <wp:inline distT="0" distB="0" distL="0" distR="0" wp14:anchorId="35386F94" wp14:editId="393E1517">
+            <wp:extent cx="5760085" cy="4328795"/>
+            <wp:effectExtent l="0" t="0" r="0" b="0"/>
+            <wp:docPr id="41" name="Imagem 41"/>
             <wp:cNvGraphicFramePr>
               <a:graphicFrameLocks xmlns:a="http://schemas.openxmlformats.org/drawingml/2006/main" noChangeAspect="1"/>
             </wp:cNvGraphicFramePr>
@@ -14966,17 +15424,11 @@
               <a:graphicData uri="http://schemas.openxmlformats.org/drawingml/2006/picture">
                 <pic:pic xmlns:pic="http://schemas.openxmlformats.org/drawingml/2006/picture">
                   <pic:nvPicPr>
-                    <pic:cNvPr id="13" name="Imagem 13"/>
+                    <pic:cNvPr id="1" name=""/>
                     <pic:cNvPicPr/>
                   </pic:nvPicPr>
                   <pic:blipFill>
-                    <a:blip r:embed="rId16">
-                      <a:extLst>
-                        <a:ext uri="{28A0092B-C50C-407E-A947-70E740481C1C}">
-                          <a14:useLocalDpi xmlns:a14="http://schemas.microsoft.com/office/drawing/2010/main" val="0"/>
-                        </a:ext>
-                      </a:extLst>
-                    </a:blip>
+                    <a:blip r:embed="rId16"/>
                     <a:stretch>
                       <a:fillRect/>
                     </a:stretch>
@@ -14984,7 +15436,7 @@
                   <pic:spPr>
                     <a:xfrm>
                       <a:off x="0" y="0"/>
-                      <a:ext cx="5760085" cy="7193280"/>
+                      <a:ext cx="5760085" cy="4328795"/>
                     </a:xfrm>
                     <a:prstGeom prst="rect">
                       <a:avLst/>
@@ -15000,10 +15452,6 @@
     <w:p>
       <w:pPr>
         <w:jc w:val="center"/>
-        <w:rPr>
-          <w:b/>
-          <w:bCs/>
-        </w:rPr>
       </w:pPr>
       <w:r>
         <w:rPr>
@@ -15015,6 +15463,47 @@
       <w:r>
         <w:t>Fukushima, 2020.</w:t>
       </w:r>
+    </w:p>
+    <w:p>
+      <w:pPr>
+        <w:jc w:val="center"/>
+        <w:rPr>
+          <w:b/>
+          <w:bCs/>
+        </w:rPr>
+      </w:pPr>
+      <w:r>
+        <w:rPr>
+          <w:b/>
+          <w:bCs/>
+        </w:rPr>
+        <w:br/>
+      </w:r>
+    </w:p>
+    <w:p>
+      <w:pPr>
+        <w:spacing w:after="160" w:line="259" w:lineRule="auto"/>
+        <w:rPr>
+          <w:b/>
+          <w:bCs/>
+        </w:rPr>
+      </w:pPr>
+      <w:r>
+        <w:rPr>
+          <w:b/>
+          <w:bCs/>
+        </w:rPr>
+        <w:br w:type="page"/>
+      </w:r>
+    </w:p>
+    <w:p>
+      <w:pPr>
+        <w:jc w:val="center"/>
+        <w:rPr>
+          <w:b/>
+          <w:bCs/>
+        </w:rPr>
+      </w:pPr>
     </w:p>
     <w:p>
       <w:pPr>
@@ -15031,7 +15520,6 @@
           <w:b/>
           <w:bCs/>
         </w:rPr>
-        <w:lastRenderedPageBreak/>
         <w:t xml:space="preserve">3.2.2 Diagrama de </w:t>
       </w:r>
       <w:r>
@@ -16257,11 +16745,19 @@
       <w:r>
         <w:t xml:space="preserve">FLANAGAN, David. </w:t>
       </w:r>
-      <w:r>
-        <w:rPr>
-          <w:b/>
-        </w:rPr>
-        <w:t xml:space="preserve">JavaScript (O guia Definitivo), </w:t>
+      <w:proofErr w:type="spellStart"/>
+      <w:r>
+        <w:rPr>
+          <w:b/>
+        </w:rPr>
+        <w:t>JavaScript</w:t>
+      </w:r>
+      <w:proofErr w:type="spellEnd"/>
+      <w:r>
+        <w:rPr>
+          <w:b/>
+        </w:rPr>
+        <w:t xml:space="preserve"> (O guia Definitivo), </w:t>
       </w:r>
       <w:r>
         <w:t xml:space="preserve">6ª Edição, 2011, Disponível em: </w:t>
@@ -16292,11 +16788,19 @@
       <w:r>
         <w:t xml:space="preserve">SILVIA, Maurício. </w:t>
       </w:r>
-      <w:r>
-        <w:rPr>
-          <w:b/>
-        </w:rPr>
-        <w:t xml:space="preserve">JavaScript (Guia do Programador), </w:t>
+      <w:proofErr w:type="spellStart"/>
+      <w:r>
+        <w:rPr>
+          <w:b/>
+        </w:rPr>
+        <w:t>JavaScript</w:t>
+      </w:r>
+      <w:proofErr w:type="spellEnd"/>
+      <w:r>
+        <w:rPr>
+          <w:b/>
+        </w:rPr>
+        <w:t xml:space="preserve"> (Guia do Programador), </w:t>
       </w:r>
       <w:r>
         <w:t xml:space="preserve">1ª Edição, 2010, Disponível em: </w:t>
@@ -16326,7 +16830,21 @@
         <w:rPr>
           <w:b/>
         </w:rPr>
-        <w:t xml:space="preserve">Programação em JavaScript, </w:t>
+        <w:t xml:space="preserve">Programação em </w:t>
+      </w:r>
+      <w:proofErr w:type="spellStart"/>
+      <w:r>
+        <w:rPr>
+          <w:b/>
+        </w:rPr>
+        <w:t>JavaScript</w:t>
+      </w:r>
+      <w:proofErr w:type="spellEnd"/>
+      <w:r>
+        <w:rPr>
+          <w:b/>
+        </w:rPr>
+        <w:t xml:space="preserve">, </w:t>
       </w:r>
       <w:r>
         <w:t xml:space="preserve">2016, Disponível em: </w:t>
@@ -16386,7 +16904,21 @@
         <w:rPr>
           <w:b/>
         </w:rPr>
-        <w:t>Um ChatBot para o Centro de Informática</w:t>
+        <w:t xml:space="preserve">Um </w:t>
+      </w:r>
+      <w:proofErr w:type="spellStart"/>
+      <w:r>
+        <w:rPr>
+          <w:b/>
+        </w:rPr>
+        <w:t>ChatBot</w:t>
+      </w:r>
+      <w:proofErr w:type="spellEnd"/>
+      <w:r>
+        <w:rPr>
+          <w:b/>
+        </w:rPr>
+        <w:t xml:space="preserve"> para o Centro de Informática</w:t>
       </w:r>
       <w:r>
         <w:t xml:space="preserve">, Trabalho de Graduação, Universidade Federal De Pernambuco, Disponível em: </w:t>

</xml_diff>

<commit_message>
Doc mudando o mockup
</commit_message>
<xml_diff>
--- a/Metodologia_Pronto_1.docx
+++ b/Metodologia_Pronto_1.docx
@@ -611,8 +611,13 @@
         <w:t>.</w:t>
       </w:r>
       <w:r>
-        <w:t xml:space="preserve"> Ronnie Marcos Rillo</w:t>
-      </w:r>
+        <w:t xml:space="preserve"> Ronnie Marcos </w:t>
+      </w:r>
+      <w:proofErr w:type="spellStart"/>
+      <w:r>
+        <w:t>Rillo</w:t>
+      </w:r>
+      <w:proofErr w:type="spellEnd"/>
     </w:p>
     <w:p>
       <w:pPr>
@@ -901,8 +906,13 @@
         <w:jc w:val="right"/>
       </w:pPr>
       <w:r>
-        <w:t>Me. Ronnie Marcos Rillo</w:t>
-      </w:r>
+        <w:t xml:space="preserve">Me. Ronnie Marcos </w:t>
+      </w:r>
+      <w:proofErr w:type="spellStart"/>
+      <w:r>
+        <w:t>Rillo</w:t>
+      </w:r>
+      <w:proofErr w:type="spellEnd"/>
     </w:p>
     <w:p>
       <w:pPr>
@@ -1338,7 +1348,21 @@
         <w:rPr>
           <w:i/>
         </w:rPr>
-        <w:t>Dedico este trabalho ao professor Ronnie Marcos Rillo por ser uma constante fonte de motivação e incentivo ao longo de todo o projeto. Muito obrigado.</w:t>
+        <w:t xml:space="preserve">Dedico este trabalho ao professor Ronnie Marcos </w:t>
+      </w:r>
+      <w:proofErr w:type="spellStart"/>
+      <w:r>
+        <w:rPr>
+          <w:i/>
+        </w:rPr>
+        <w:t>Rillo</w:t>
+      </w:r>
+      <w:proofErr w:type="spellEnd"/>
+      <w:r>
+        <w:rPr>
+          <w:i/>
+        </w:rPr>
+        <w:t xml:space="preserve"> por ser uma constante fonte de motivação e incentivo ao longo de todo o projeto. Muito obrigado.</w:t>
       </w:r>
     </w:p>
     <w:p>
@@ -1891,6 +1915,7 @@
           <w:szCs w:val="24"/>
         </w:rPr>
       </w:pPr>
+      <w:proofErr w:type="spellStart"/>
       <w:r>
         <w:rPr>
           <w:rFonts w:ascii="Times New Roman" w:hAnsi="Times New Roman"/>
@@ -1898,8 +1923,9 @@
           <w:sz w:val="24"/>
           <w:szCs w:val="24"/>
         </w:rPr>
-        <w:t>Shawar e Atwell (2007), confirmam que pessoas almejam ter a mesma flexibilidade que os humanos t</w:t>
-      </w:r>
+        <w:t>Shawar</w:t>
+      </w:r>
+      <w:proofErr w:type="spellEnd"/>
       <w:r>
         <w:rPr>
           <w:rFonts w:ascii="Times New Roman" w:hAnsi="Times New Roman"/>
@@ -1907,8 +1933,9 @@
           <w:sz w:val="24"/>
           <w:szCs w:val="24"/>
         </w:rPr>
-        <w:t>ê</w:t>
-      </w:r>
+        <w:t xml:space="preserve"> e </w:t>
+      </w:r>
+      <w:proofErr w:type="spellStart"/>
       <w:r>
         <w:rPr>
           <w:rFonts w:ascii="Times New Roman" w:hAnsi="Times New Roman"/>
@@ -1916,8 +1943,37 @@
           <w:sz w:val="24"/>
           <w:szCs w:val="24"/>
         </w:rPr>
+        <w:t>Atwell</w:t>
+      </w:r>
+      <w:proofErr w:type="spellEnd"/>
+      <w:r>
+        <w:rPr>
+          <w:rFonts w:ascii="Times New Roman" w:hAnsi="Times New Roman"/>
+          <w:color w:val="000000"/>
+          <w:sz w:val="24"/>
+          <w:szCs w:val="24"/>
+        </w:rPr>
+        <w:t xml:space="preserve"> (2007), confirmam que pessoas almejam ter a mesma flexibilidade que os humanos t</w:t>
+      </w:r>
+      <w:r>
+        <w:rPr>
+          <w:rFonts w:ascii="Times New Roman" w:hAnsi="Times New Roman"/>
+          <w:color w:val="000000"/>
+          <w:sz w:val="24"/>
+          <w:szCs w:val="24"/>
+        </w:rPr>
+        <w:t>ê</w:t>
+      </w:r>
+      <w:r>
+        <w:rPr>
+          <w:rFonts w:ascii="Times New Roman" w:hAnsi="Times New Roman"/>
+          <w:color w:val="000000"/>
+          <w:sz w:val="24"/>
+          <w:szCs w:val="24"/>
+        </w:rPr>
         <w:t xml:space="preserve">m uns com os outros, porém, com máquinas. Com essa interação a comunicação irá se expandir de forma catastróficas, pois com a tecnologia atual os </w:t>
       </w:r>
+      <w:proofErr w:type="spellStart"/>
       <w:r>
         <w:rPr>
           <w:rFonts w:ascii="Times New Roman" w:hAnsi="Times New Roman"/>
@@ -1929,6 +1985,7 @@
         </w:rPr>
         <w:t>bots</w:t>
       </w:r>
+      <w:proofErr w:type="spellEnd"/>
       <w:r>
         <w:rPr>
           <w:rFonts w:ascii="Times New Roman" w:hAnsi="Times New Roman"/>
@@ -1948,21 +2005,25 @@
       <w:r>
         <w:t xml:space="preserve">Segundo Júnior e Barbosa (2017), a utilização de </w:t>
       </w:r>
+      <w:proofErr w:type="spellStart"/>
       <w:r>
         <w:rPr>
           <w:i/>
         </w:rPr>
         <w:t>ChatBot</w:t>
       </w:r>
+      <w:proofErr w:type="spellEnd"/>
       <w:r>
         <w:t xml:space="preserve"> vem aprimorando conforme a demanda de serviços, apesar de </w:t>
       </w:r>
+      <w:proofErr w:type="spellStart"/>
       <w:r>
         <w:rPr>
           <w:i/>
         </w:rPr>
         <w:t>ChatBots</w:t>
       </w:r>
+      <w:proofErr w:type="spellEnd"/>
       <w:r>
         <w:t xml:space="preserve"> demonstrarem uma interatividade através de uma linguagem humana, são bastante utilizadas nos meios de comunicação em plataformas </w:t>
       </w:r>
@@ -1986,12 +2047,14 @@
       <w:r>
         <w:t xml:space="preserve">Partindo deste contexto, o presente estudo teve como objetivo geral pesquisar e desenvolver um </w:t>
       </w:r>
+      <w:proofErr w:type="spellStart"/>
       <w:r>
         <w:rPr>
           <w:i/>
         </w:rPr>
         <w:t>ChatBot</w:t>
       </w:r>
+      <w:proofErr w:type="spellEnd"/>
       <w:r>
         <w:t xml:space="preserve"> </w:t>
       </w:r>
@@ -2032,12 +2095,14 @@
       <w:r>
         <w:t xml:space="preserve"> </w:t>
       </w:r>
+      <w:proofErr w:type="spellStart"/>
       <w:r>
         <w:rPr>
           <w:i/>
         </w:rPr>
         <w:t>ChatBot</w:t>
       </w:r>
+      <w:proofErr w:type="spellEnd"/>
       <w:r>
         <w:t xml:space="preserve"> consiga </w:t>
       </w:r>
@@ -2075,12 +2140,14 @@
       <w:r>
         <w:t xml:space="preserve">O tema se justifica pelos benefícios que, conforme Correa (2018) através dos resultados obtidos foi possível concluir que acessibilidade, resposta imediata, a possibilidade de mais funcionários focados em questões complexas ao robotizar as questões simples e a redução sobre custos de implementações operacionais são alguns dos benefícios que contém em </w:t>
       </w:r>
+      <w:proofErr w:type="spellStart"/>
       <w:r>
         <w:rPr>
           <w:i/>
         </w:rPr>
         <w:t>Chabots</w:t>
       </w:r>
+      <w:proofErr w:type="spellEnd"/>
       <w:r>
         <w:t xml:space="preserve"> que os fazem serem relevantes e considerados dentro do mercado de trabalho.</w:t>
       </w:r>
@@ -2103,12 +2170,14 @@
       <w:r>
         <w:t xml:space="preserve"> prontidão da empresa, o presente trabalho de pesquisa se objetivou em desenvolver um </w:t>
       </w:r>
+      <w:proofErr w:type="spellStart"/>
       <w:r>
         <w:rPr>
           <w:i/>
         </w:rPr>
         <w:t>ChatBot</w:t>
       </w:r>
+      <w:proofErr w:type="spellEnd"/>
       <w:r>
         <w:t xml:space="preserve"> para aderir aos recursos da Fatec Araçatuba.</w:t>
       </w:r>
@@ -2268,8 +2337,21 @@
         <w:jc w:val="both"/>
       </w:pPr>
       <w:commentRangeStart w:id="1"/>
-      <w:r>
-        <w:t>Chahad (2017) aborda que o fato da tecnologia estar criando processos inovadores afim de reduzir trabalhos manuais, põe em risco a necessidade de trabalho humano, este temor provocará desemprego em grandes escalas que vinha acompanhando o desenvolvimento da humanidade desde os primórdios.</w:t>
+      <w:proofErr w:type="spellStart"/>
+      <w:r>
+        <w:t>Chahad</w:t>
+      </w:r>
+      <w:proofErr w:type="spellEnd"/>
+      <w:r>
+        <w:t xml:space="preserve"> (2017) aborda que o fato </w:t>
+      </w:r>
+      <w:proofErr w:type="gramStart"/>
+      <w:r>
+        <w:t>da</w:t>
+      </w:r>
+      <w:proofErr w:type="gramEnd"/>
+      <w:r>
+        <w:t xml:space="preserve"> tecnologia estar criando processos inovadores afim de reduzir trabalhos manuais, põe em risco a necessidade de trabalho humano, este temor provocará desemprego em grandes escalas que vinha acompanhando o desenvolvimento da humanidade desde os primórdios.</w:t>
       </w:r>
     </w:p>
     <w:p>
@@ -2278,8 +2360,13 @@
         <w:ind w:firstLine="851"/>
         <w:jc w:val="both"/>
       </w:pPr>
-      <w:r>
-        <w:t>Chahad (2017,</w:t>
+      <w:proofErr w:type="spellStart"/>
+      <w:r>
+        <w:t>Chahad</w:t>
+      </w:r>
+      <w:proofErr w:type="spellEnd"/>
+      <w:r>
+        <w:t xml:space="preserve"> (2017,</w:t>
       </w:r>
       <w:r>
         <w:t xml:space="preserve"> </w:t>
@@ -2306,8 +2393,13 @@
         <w:ind w:firstLine="851"/>
         <w:jc w:val="both"/>
       </w:pPr>
-      <w:r>
-        <w:t>Chahad (2017) afirma que suas os resultados e fundamentos de uma pesquisa onde 632 trabalhos atuados nos Estados Unidos foram classificados com o risco de serem substituídos por automação e, ao perguntarem para experts no assunto, sobre qual o potencial dessas tecnologias, onde as mesmas seriam aplicadas num futuro próximo, resultou que 47,0% de trabalhadores norte-americanos, atuam em locais onde os computadores e algoritmos podem os substituírem em aproximadamente 25 anos.</w:t>
+      <w:proofErr w:type="spellStart"/>
+      <w:r>
+        <w:t>Chahad</w:t>
+      </w:r>
+      <w:proofErr w:type="spellEnd"/>
+      <w:r>
+        <w:t xml:space="preserve"> (2017) afirma que suas os resultados e fundamentos de uma pesquisa onde 632 trabalhos atuados nos Estados Unidos foram classificados com o risco de serem substituídos por automação e, ao perguntarem para experts no assunto, sobre qual o potencial dessas tecnologias, onde as mesmas seriam aplicadas num futuro próximo, resultou que 47,0% de trabalhadores norte-americanos, atuam em locais onde os computadores e algoritmos podem os substituírem em aproximadamente 25 anos.</w:t>
       </w:r>
     </w:p>
     <w:p>
@@ -2316,8 +2408,13 @@
         <w:ind w:firstLine="851"/>
         <w:jc w:val="both"/>
       </w:pPr>
-      <w:r>
-        <w:t>Chahad (2017) esclarece que, o polêmico assunto sobre o emprego manual sendo disseminado pela automação e outras tecnologias, pondo em risco os trabalhos que requerem mão de obra, algumas críticas foram feitas inicialmente com relação aos resultados do estudo onde mostra empregos nos Estados Unidos tendendo a serem substituídos por máquinas. Uma dessas críticas especulam que, houve controvérsia a respeito do possível potencial das máquinas e o real desemprego da população, visto que, a substituição de máquinas para exercerem trabalhos ou tarefas no lugar dos humanos, em particular, não necessariamente significa que isto de fato irá ocorrer. Há restrições de aspectos morais e legais que reduzem a probabilidade de acontecimentos dessa inversão de empregos, então, mesmo que logicamente esta substituição claramente traz vantagens econômicas, o fato de investir alto em pouco tempo pode atrasar ainda mais o sucesso total dessa inversão.</w:t>
+      <w:proofErr w:type="spellStart"/>
+      <w:r>
+        <w:t>Chahad</w:t>
+      </w:r>
+      <w:proofErr w:type="spellEnd"/>
+      <w:r>
+        <w:t xml:space="preserve"> (2017) esclarece que, o polêmico assunto sobre o emprego manual sendo disseminado pela automação e outras tecnologias, pondo em risco os trabalhos que requerem mão de obra, algumas críticas foram feitas inicialmente com relação aos resultados do estudo onde mostra empregos nos Estados Unidos tendendo a serem substituídos por máquinas. Uma dessas críticas especulam que, houve controvérsia a respeito do possível potencial das máquinas e o real desemprego da população, visto que, a substituição de máquinas para exercerem trabalhos ou tarefas no lugar dos humanos, em particular, não necessariamente significa que isto de fato irá ocorrer. Há restrições de aspectos morais e legais que reduzem a probabilidade de acontecimentos dessa inversão de empregos, então, mesmo que logicamente esta substituição claramente traz vantagens econômicas, o fato de investir alto em pouco tempo pode atrasar ainda mais o sucesso total dessa inversão.</w:t>
       </w:r>
       <w:commentRangeEnd w:id="1"/>
       <w:r>
@@ -2403,8 +2500,13 @@
         <w:t>três</w:t>
       </w:r>
       <w:r>
-        <w:t xml:space="preserve"> seções. A primeira apresenta os conceitos sobre JavaScript</w:t>
-      </w:r>
+        <w:t xml:space="preserve"> seções. A primeira apresenta os conceitos sobre </w:t>
+      </w:r>
+      <w:proofErr w:type="spellStart"/>
+      <w:r>
+        <w:t>JavaScript</w:t>
+      </w:r>
+      <w:proofErr w:type="spellEnd"/>
       <w:r>
         <w:t>.</w:t>
       </w:r>
@@ -2468,8 +2570,16 @@
         <w:rPr>
           <w:b/>
         </w:rPr>
-        <w:t>Linguagem de programação JavaScript</w:t>
-      </w:r>
+        <w:t xml:space="preserve">Linguagem de programação </w:t>
+      </w:r>
+      <w:proofErr w:type="spellStart"/>
+      <w:r>
+        <w:rPr>
+          <w:b/>
+        </w:rPr>
+        <w:t>JavaScript</w:t>
+      </w:r>
+      <w:proofErr w:type="spellEnd"/>
     </w:p>
     <w:p>
       <w:pPr>
@@ -2485,10 +2595,26 @@
         <w:jc w:val="both"/>
       </w:pPr>
       <w:r>
-        <w:t xml:space="preserve">Segundo Flanagan (2011) </w:t>
-      </w:r>
-      <w:r>
-        <w:t xml:space="preserve">O JavaScript é uma linguagem de programação </w:t>
+        <w:t xml:space="preserve">Segundo </w:t>
+      </w:r>
+      <w:proofErr w:type="spellStart"/>
+      <w:r>
+        <w:t>Flanagan</w:t>
+      </w:r>
+      <w:proofErr w:type="spellEnd"/>
+      <w:r>
+        <w:t xml:space="preserve"> (2011) </w:t>
+      </w:r>
+      <w:r>
+        <w:t xml:space="preserve">O </w:t>
+      </w:r>
+      <w:proofErr w:type="spellStart"/>
+      <w:r>
+        <w:t>JavaScript</w:t>
+      </w:r>
+      <w:proofErr w:type="spellEnd"/>
+      <w:r>
+        <w:t xml:space="preserve"> é uma linguagem de programação </w:t>
       </w:r>
       <w:r>
         <w:rPr>
@@ -2506,7 +2632,15 @@
         <w:t>sites</w:t>
       </w:r>
       <w:r>
-        <w:t xml:space="preserve"> da atualidade por ser uma linguagem dinâmica e funcional. Apesar de sua estrutura ser baseada em Java, o JavaScript não contém funções da linguagem Java, apenas sua sintática superficial se assemelha.</w:t>
+        <w:t xml:space="preserve"> da atualidade por ser uma linguagem dinâmica e funcional. Apesar de sua estrutura ser baseada em Java, o </w:t>
+      </w:r>
+      <w:proofErr w:type="spellStart"/>
+      <w:r>
+        <w:t>JavaScript</w:t>
+      </w:r>
+      <w:proofErr w:type="spellEnd"/>
+      <w:r>
+        <w:t xml:space="preserve"> não contém funções da linguagem Java, apenas sua sintática superficial se assemelha.</w:t>
       </w:r>
     </w:p>
     <w:p>
@@ -2519,7 +2653,15 @@
         <w:t xml:space="preserve">De acordo com Silva (2010) </w:t>
       </w:r>
       <w:r>
-        <w:t>Diferente de outras linguagens de programação, o JavaScript não se baseia na utilização de servidores, e sim nas funcionalidades cache que o navegador proporciona, fazendo com que o usuário não dependa de máquinas remotas</w:t>
+        <w:t xml:space="preserve">Diferente de outras linguagens de programação, o </w:t>
+      </w:r>
+      <w:proofErr w:type="spellStart"/>
+      <w:r>
+        <w:t>JavaScript</w:t>
+      </w:r>
+      <w:proofErr w:type="spellEnd"/>
+      <w:r>
+        <w:t xml:space="preserve"> não se baseia na utilização de servidores, e sim nas funcionalidades cache que o navegador proporciona, fazendo com que o usuário não dependa de máquinas remotas</w:t>
       </w:r>
       <w:r>
         <w:t>.</w:t>
@@ -2532,7 +2674,15 @@
         <w:jc w:val="both"/>
       </w:pPr>
       <w:r>
-        <w:t>Na afirmação de Prescott (2016) o JavaScript não foi feito apenas para que pudesse auxiliar os usuários a terem uma visão melhor e adquirir experiência durante a interação com as páginas, como também poderia ser utilizado para controlar a comunicação assíncrona entre o navegador e o servidor.</w:t>
+        <w:t xml:space="preserve">Na afirmação de Prescott (2016) o </w:t>
+      </w:r>
+      <w:proofErr w:type="spellStart"/>
+      <w:r>
+        <w:t>JavaScript</w:t>
+      </w:r>
+      <w:proofErr w:type="spellEnd"/>
+      <w:r>
+        <w:t xml:space="preserve"> não foi feito apenas para que pudesse auxiliar os usuários a terem uma visão melhor e adquirir experiência durante a interação com as páginas, como também poderia ser utilizado para controlar a comunicação assíncrona entre o navegador e o servidor.</w:t>
       </w:r>
     </w:p>
     <w:p>
@@ -2633,8 +2783,21 @@
       <w:r>
         <w:t xml:space="preserve">Segundo Ferraz (apud Brian; Huang Ting Smith; Chris. </w:t>
       </w:r>
-      <w:r>
-        <w:t>McGuire and Gary Yang 2006) o termo Inteligência Artificial (IA) foi primordialmente utilizado por John</w:t>
+      <w:proofErr w:type="spellStart"/>
+      <w:r>
+        <w:t>McGuire</w:t>
+      </w:r>
+      <w:proofErr w:type="spellEnd"/>
+      <w:r>
+        <w:t xml:space="preserve"> </w:t>
+      </w:r>
+      <w:proofErr w:type="spellStart"/>
+      <w:r>
+        <w:t>and</w:t>
+      </w:r>
+      <w:proofErr w:type="spellEnd"/>
+      <w:r>
+        <w:t xml:space="preserve"> Gary Yang 2006) o termo Inteligência Artificial (IA) foi primordialmente utilizado por John</w:t>
       </w:r>
       <w:r>
         <w:t xml:space="preserve"> McCarthy em 1956 dando iníci</w:t>
@@ -2643,13 +2806,57 @@
         <w:t>o</w:t>
       </w:r>
       <w:r>
-        <w:t xml:space="preserve"> à área de mesmo nome, sendo citado em uma conferência de Inteligência Artificial de Dartmouth. </w:t>
-      </w:r>
+        <w:t xml:space="preserve"> à área de mesmo nome, sendo citado em uma conferência de Inteligência Artificial de </w:t>
+      </w:r>
+      <w:proofErr w:type="spellStart"/>
+      <w:r>
+        <w:t>Dartmouth</w:t>
+      </w:r>
+      <w:proofErr w:type="spellEnd"/>
+      <w:r>
+        <w:t xml:space="preserve">. </w:t>
+      </w:r>
+      <w:proofErr w:type="gramStart"/>
       <w:r>
         <w:rPr>
           <w:lang w:val="en-US"/>
         </w:rPr>
-        <w:t>A interpretação de McCarthy sobre a IA é “</w:t>
+        <w:t>A</w:t>
+      </w:r>
+      <w:proofErr w:type="gramEnd"/>
+      <w:r>
+        <w:rPr>
+          <w:lang w:val="en-US"/>
+        </w:rPr>
+        <w:t xml:space="preserve"> </w:t>
+      </w:r>
+      <w:proofErr w:type="spellStart"/>
+      <w:r>
+        <w:rPr>
+          <w:lang w:val="en-US"/>
+        </w:rPr>
+        <w:t>interpretação</w:t>
+      </w:r>
+      <w:proofErr w:type="spellEnd"/>
+      <w:r>
+        <w:rPr>
+          <w:lang w:val="en-US"/>
+        </w:rPr>
+        <w:t xml:space="preserve"> de McCarthy </w:t>
+      </w:r>
+      <w:proofErr w:type="spellStart"/>
+      <w:r>
+        <w:rPr>
+          <w:lang w:val="en-US"/>
+        </w:rPr>
+        <w:t>sobre</w:t>
+      </w:r>
+      <w:proofErr w:type="spellEnd"/>
+      <w:r>
+        <w:rPr>
+          <w:lang w:val="en-US"/>
+        </w:rPr>
+        <w:t xml:space="preserve"> a IA é “</w:t>
       </w:r>
       <w:r>
         <w:rPr>
@@ -2683,7 +2890,31 @@
         <w:jc w:val="both"/>
       </w:pPr>
       <w:r>
-        <w:t>A partir dos conceitos de Stuart J. Russell and Peter Norvig (1995) como não há um consenso concreto sobre a definição nem sobre o que é a inteligência em si, não se pode facilmente definir seu real significado. Porém, segundo Russel e Norving, a definição de Inteligência Artificial interpretada por máquina, pode ser dividia em quatro categorias:</w:t>
+        <w:t xml:space="preserve">A partir dos conceitos de Stuart J. Russell </w:t>
+      </w:r>
+      <w:proofErr w:type="spellStart"/>
+      <w:r>
+        <w:t>and</w:t>
+      </w:r>
+      <w:proofErr w:type="spellEnd"/>
+      <w:r>
+        <w:t xml:space="preserve"> Peter </w:t>
+      </w:r>
+      <w:proofErr w:type="spellStart"/>
+      <w:r>
+        <w:t>Norvig</w:t>
+      </w:r>
+      <w:proofErr w:type="spellEnd"/>
+      <w:r>
+        <w:t xml:space="preserve"> (1995) como não há um consenso concreto sobre a definição nem sobre o que é a inteligência em si, não se pode facilmente definir seu real significado. Porém, segundo Russel e </w:t>
+      </w:r>
+      <w:proofErr w:type="spellStart"/>
+      <w:r>
+        <w:t>Norving</w:t>
+      </w:r>
+      <w:proofErr w:type="spellEnd"/>
+      <w:r>
+        <w:t>, a definição de Inteligência Artificial interpretada por máquina, pode ser dividia em quatro categorias:</w:t>
       </w:r>
     </w:p>
     <w:p>
@@ -2708,7 +2939,43 @@
           <w:sz w:val="24"/>
           <w:szCs w:val="24"/>
         </w:rPr>
-        <w:t>“Para Haugeland e Bellman, a IA e definida como sistemas que pensam como humanos”;</w:t>
+        <w:t xml:space="preserve">“Para </w:t>
+      </w:r>
+      <w:proofErr w:type="spellStart"/>
+      <w:r>
+        <w:rPr>
+          <w:rFonts w:ascii="Times New Roman" w:hAnsi="Times New Roman" w:cs="Times New Roman"/>
+          <w:sz w:val="24"/>
+          <w:szCs w:val="24"/>
+        </w:rPr>
+        <w:t>Haugeland</w:t>
+      </w:r>
+      <w:proofErr w:type="spellEnd"/>
+      <w:r>
+        <w:rPr>
+          <w:rFonts w:ascii="Times New Roman" w:hAnsi="Times New Roman" w:cs="Times New Roman"/>
+          <w:sz w:val="24"/>
+          <w:szCs w:val="24"/>
+        </w:rPr>
+        <w:t xml:space="preserve"> e </w:t>
+      </w:r>
+      <w:proofErr w:type="spellStart"/>
+      <w:r>
+        <w:rPr>
+          <w:rFonts w:ascii="Times New Roman" w:hAnsi="Times New Roman" w:cs="Times New Roman"/>
+          <w:sz w:val="24"/>
+          <w:szCs w:val="24"/>
+        </w:rPr>
+        <w:t>Bellman</w:t>
+      </w:r>
+      <w:proofErr w:type="spellEnd"/>
+      <w:r>
+        <w:rPr>
+          <w:rFonts w:ascii="Times New Roman" w:hAnsi="Times New Roman" w:cs="Times New Roman"/>
+          <w:sz w:val="24"/>
+          <w:szCs w:val="24"/>
+        </w:rPr>
+        <w:t>, a IA e definida como sistemas que pensam como humanos”;</w:t>
       </w:r>
     </w:p>
     <w:p>
@@ -2733,7 +3000,43 @@
           <w:sz w:val="24"/>
           <w:szCs w:val="24"/>
         </w:rPr>
-        <w:t>“Para Charniak, McDermott e Wiston, são sistemas que pensam de modo racional”;</w:t>
+        <w:t xml:space="preserve">“Para </w:t>
+      </w:r>
+      <w:proofErr w:type="spellStart"/>
+      <w:r>
+        <w:rPr>
+          <w:rFonts w:ascii="Times New Roman" w:hAnsi="Times New Roman" w:cs="Times New Roman"/>
+          <w:sz w:val="24"/>
+          <w:szCs w:val="24"/>
+        </w:rPr>
+        <w:t>Charniak</w:t>
+      </w:r>
+      <w:proofErr w:type="spellEnd"/>
+      <w:r>
+        <w:rPr>
+          <w:rFonts w:ascii="Times New Roman" w:hAnsi="Times New Roman" w:cs="Times New Roman"/>
+          <w:sz w:val="24"/>
+          <w:szCs w:val="24"/>
+        </w:rPr>
+        <w:t xml:space="preserve">, McDermott e </w:t>
+      </w:r>
+      <w:proofErr w:type="spellStart"/>
+      <w:r>
+        <w:rPr>
+          <w:rFonts w:ascii="Times New Roman" w:hAnsi="Times New Roman" w:cs="Times New Roman"/>
+          <w:sz w:val="24"/>
+          <w:szCs w:val="24"/>
+        </w:rPr>
+        <w:t>Wiston</w:t>
+      </w:r>
+      <w:proofErr w:type="spellEnd"/>
+      <w:r>
+        <w:rPr>
+          <w:rFonts w:ascii="Times New Roman" w:hAnsi="Times New Roman" w:cs="Times New Roman"/>
+          <w:sz w:val="24"/>
+          <w:szCs w:val="24"/>
+        </w:rPr>
+        <w:t>, são sistemas que pensam de modo racional”;</w:t>
       </w:r>
     </w:p>
     <w:p>
@@ -2758,7 +3061,43 @@
           <w:sz w:val="24"/>
           <w:szCs w:val="24"/>
         </w:rPr>
-        <w:t>“Para Charniak, McDermott e Wiston, são sistemas que pensam de modo racional”;</w:t>
+        <w:t xml:space="preserve">“Para </w:t>
+      </w:r>
+      <w:proofErr w:type="spellStart"/>
+      <w:r>
+        <w:rPr>
+          <w:rFonts w:ascii="Times New Roman" w:hAnsi="Times New Roman" w:cs="Times New Roman"/>
+          <w:sz w:val="24"/>
+          <w:szCs w:val="24"/>
+        </w:rPr>
+        <w:t>Charniak</w:t>
+      </w:r>
+      <w:proofErr w:type="spellEnd"/>
+      <w:r>
+        <w:rPr>
+          <w:rFonts w:ascii="Times New Roman" w:hAnsi="Times New Roman" w:cs="Times New Roman"/>
+          <w:sz w:val="24"/>
+          <w:szCs w:val="24"/>
+        </w:rPr>
+        <w:t xml:space="preserve">, McDermott e </w:t>
+      </w:r>
+      <w:proofErr w:type="spellStart"/>
+      <w:r>
+        <w:rPr>
+          <w:rFonts w:ascii="Times New Roman" w:hAnsi="Times New Roman" w:cs="Times New Roman"/>
+          <w:sz w:val="24"/>
+          <w:szCs w:val="24"/>
+        </w:rPr>
+        <w:t>Wiston</w:t>
+      </w:r>
+      <w:proofErr w:type="spellEnd"/>
+      <w:r>
+        <w:rPr>
+          <w:rFonts w:ascii="Times New Roman" w:hAnsi="Times New Roman" w:cs="Times New Roman"/>
+          <w:sz w:val="24"/>
+          <w:szCs w:val="24"/>
+        </w:rPr>
+        <w:t>, são sistemas que pensam de modo racional”;</w:t>
       </w:r>
     </w:p>
     <w:p>
@@ -2783,7 +3122,61 @@
           <w:sz w:val="24"/>
           <w:szCs w:val="24"/>
         </w:rPr>
-        <w:t>“E para Schalkof, Luger e Stubblefield, são sistemas que agem racionalmente”.</w:t>
+        <w:t xml:space="preserve">“E para </w:t>
+      </w:r>
+      <w:proofErr w:type="spellStart"/>
+      <w:r>
+        <w:rPr>
+          <w:rFonts w:ascii="Times New Roman" w:hAnsi="Times New Roman" w:cs="Times New Roman"/>
+          <w:sz w:val="24"/>
+          <w:szCs w:val="24"/>
+        </w:rPr>
+        <w:t>Schalkof</w:t>
+      </w:r>
+      <w:proofErr w:type="spellEnd"/>
+      <w:r>
+        <w:rPr>
+          <w:rFonts w:ascii="Times New Roman" w:hAnsi="Times New Roman" w:cs="Times New Roman"/>
+          <w:sz w:val="24"/>
+          <w:szCs w:val="24"/>
+        </w:rPr>
+        <w:t xml:space="preserve">, </w:t>
+      </w:r>
+      <w:proofErr w:type="spellStart"/>
+      <w:r>
+        <w:rPr>
+          <w:rFonts w:ascii="Times New Roman" w:hAnsi="Times New Roman" w:cs="Times New Roman"/>
+          <w:sz w:val="24"/>
+          <w:szCs w:val="24"/>
+        </w:rPr>
+        <w:t>Luger</w:t>
+      </w:r>
+      <w:proofErr w:type="spellEnd"/>
+      <w:r>
+        <w:rPr>
+          <w:rFonts w:ascii="Times New Roman" w:hAnsi="Times New Roman" w:cs="Times New Roman"/>
+          <w:sz w:val="24"/>
+          <w:szCs w:val="24"/>
+        </w:rPr>
+        <w:t xml:space="preserve"> e </w:t>
+      </w:r>
+      <w:proofErr w:type="spellStart"/>
+      <w:r>
+        <w:rPr>
+          <w:rFonts w:ascii="Times New Roman" w:hAnsi="Times New Roman" w:cs="Times New Roman"/>
+          <w:sz w:val="24"/>
+          <w:szCs w:val="24"/>
+        </w:rPr>
+        <w:t>Stubblefield</w:t>
+      </w:r>
+      <w:proofErr w:type="spellEnd"/>
+      <w:r>
+        <w:rPr>
+          <w:rFonts w:ascii="Times New Roman" w:hAnsi="Times New Roman" w:cs="Times New Roman"/>
+          <w:sz w:val="24"/>
+          <w:szCs w:val="24"/>
+        </w:rPr>
+        <w:t>, são sistemas que agem racionalmente”.</w:t>
       </w:r>
     </w:p>
     <w:p>
@@ -2864,7 +3257,23 @@
         <w:jc w:val="both"/>
       </w:pPr>
       <w:r>
-        <w:t xml:space="preserve">Para a identificação automática de Sintagmas Nominais foi-se utilizado uma técnica chamada de “Aprendizado Baseado em Transformações” (do inglês Transformation Based Learning – TBL). A técnica, portanto, transforma automaticamente o conhecimento linguístico </w:t>
+        <w:t xml:space="preserve">Para a identificação automática de Sintagmas Nominais foi-se utilizado uma técnica chamada de “Aprendizado Baseado em Transformações” (do inglês </w:t>
+      </w:r>
+      <w:proofErr w:type="spellStart"/>
+      <w:r>
+        <w:t>Transformation</w:t>
+      </w:r>
+      <w:proofErr w:type="spellEnd"/>
+      <w:r>
+        <w:t xml:space="preserve"> </w:t>
+      </w:r>
+      <w:proofErr w:type="spellStart"/>
+      <w:r>
+        <w:t>Based</w:t>
+      </w:r>
+      <w:proofErr w:type="spellEnd"/>
+      <w:r>
+        <w:t xml:space="preserve"> Learning – TBL). A técnica, portanto, transforma automaticamente o conhecimento linguístico </w:t>
       </w:r>
       <w:r>
         <w:lastRenderedPageBreak/>
@@ -2953,6 +3362,7 @@
         </w:rPr>
         <w:t xml:space="preserve">Do ponto de vista da sua natureza este estudo será aplicado com o desenvolvimento de um </w:t>
       </w:r>
+      <w:proofErr w:type="spellStart"/>
       <w:r>
         <w:rPr>
           <w:rFonts w:eastAsiaTheme="minorEastAsia"/>
@@ -2962,6 +3372,7 @@
         </w:rPr>
         <w:t>ChatBot</w:t>
       </w:r>
+      <w:proofErr w:type="spellEnd"/>
       <w:r>
         <w:rPr>
           <w:rFonts w:eastAsiaTheme="minorEastAsia"/>
@@ -2996,6 +3407,7 @@
         </w:rPr>
         <w:t xml:space="preserve">. Quanto a abordagem do problema foi classificada como qualitativo, pois o estudo apresenta um </w:t>
       </w:r>
+      <w:proofErr w:type="spellStart"/>
       <w:r>
         <w:rPr>
           <w:rFonts w:eastAsiaTheme="minorEastAsia"/>
@@ -3003,16 +3415,9 @@
           <w:szCs w:val="22"/>
           <w:lang w:eastAsia="ja-JP"/>
         </w:rPr>
-        <w:t xml:space="preserve">ChatBot </w:t>
-      </w:r>
-      <w:r>
-        <w:rPr>
-          <w:rFonts w:eastAsiaTheme="minorEastAsia"/>
-          <w:szCs w:val="22"/>
-          <w:lang w:eastAsia="ja-JP"/>
-        </w:rPr>
-        <w:t xml:space="preserve">para o </w:t>
-      </w:r>
+        <w:t>ChatBot</w:t>
+      </w:r>
+      <w:proofErr w:type="spellEnd"/>
       <w:r>
         <w:rPr>
           <w:rFonts w:eastAsiaTheme="minorEastAsia"/>
@@ -3020,7 +3425,7 @@
           <w:szCs w:val="22"/>
           <w:lang w:eastAsia="ja-JP"/>
         </w:rPr>
-        <w:t>site</w:t>
+        <w:t xml:space="preserve"> </w:t>
       </w:r>
       <w:r>
         <w:rPr>
@@ -3028,7 +3433,7 @@
           <w:szCs w:val="22"/>
           <w:lang w:eastAsia="ja-JP"/>
         </w:rPr>
-        <w:t xml:space="preserve"> da instituição Fatec Araçatuba. Para o alcance de seus objetivos optou-se pela pesquisa descritiva, pois inicialmente foi preciso coletar informações sobre a estrutura que o </w:t>
+        <w:t xml:space="preserve">para o </w:t>
       </w:r>
       <w:r>
         <w:rPr>
@@ -3045,7 +3450,7 @@
           <w:szCs w:val="22"/>
           <w:lang w:eastAsia="ja-JP"/>
         </w:rPr>
-        <w:t xml:space="preserve"> já oferece para que seja possível a implementação do </w:t>
+        <w:t xml:space="preserve"> da instituição Fatec Araçatuba. Para o alcance de seus objetivos optou-se pela pesquisa descritiva, pois inicialmente foi preciso coletar informações sobre a estrutura que o </w:t>
       </w:r>
       <w:r>
         <w:rPr>
@@ -3054,8 +3459,27 @@
           <w:szCs w:val="22"/>
           <w:lang w:eastAsia="ja-JP"/>
         </w:rPr>
+        <w:t>site</w:t>
+      </w:r>
+      <w:r>
+        <w:rPr>
+          <w:rFonts w:eastAsiaTheme="minorEastAsia"/>
+          <w:szCs w:val="22"/>
+          <w:lang w:eastAsia="ja-JP"/>
+        </w:rPr>
+        <w:t xml:space="preserve"> já oferece para que seja possível a implementação do </w:t>
+      </w:r>
+      <w:proofErr w:type="spellStart"/>
+      <w:r>
+        <w:rPr>
+          <w:rFonts w:eastAsiaTheme="minorEastAsia"/>
+          <w:i/>
+          <w:szCs w:val="22"/>
+          <w:lang w:eastAsia="ja-JP"/>
+        </w:rPr>
         <w:t>ChatBot</w:t>
       </w:r>
+      <w:proofErr w:type="spellEnd"/>
       <w:r>
         <w:rPr>
           <w:rFonts w:eastAsiaTheme="minorEastAsia"/>
@@ -3291,7 +3715,23 @@
           </w:tcPr>
           <w:p>
             <w:r>
-              <w:t>Área onde o cliente terá acesso ao controle do ChatBot na qual ele pode cadastrar uma pergunta e uma resposta, a fim de que o ChatBot obtenha o processo de aprendizado baseado nessas perguntas.</w:t>
+              <w:t xml:space="preserve">Área onde o cliente terá acesso ao controle do </w:t>
+            </w:r>
+            <w:proofErr w:type="spellStart"/>
+            <w:r>
+              <w:t>ChatBot</w:t>
+            </w:r>
+            <w:proofErr w:type="spellEnd"/>
+            <w:r>
+              <w:t xml:space="preserve"> na qual ele pode cadastrar uma pergunta e uma resposta, a fim de que o </w:t>
+            </w:r>
+            <w:proofErr w:type="spellStart"/>
+            <w:r>
+              <w:t>ChatBot</w:t>
+            </w:r>
+            <w:proofErr w:type="spellEnd"/>
+            <w:r>
+              <w:t xml:space="preserve"> obtenha o processo de aprendizado baseado nessas perguntas.</w:t>
             </w:r>
           </w:p>
           <w:p>
@@ -5360,7 +5800,15 @@
           </w:tcPr>
           <w:p>
             <w:r>
-              <w:t>Baseado na interpretação do texto, o ChatBot é inteligente para armazenar as informações relevantes.</w:t>
+              <w:t xml:space="preserve">Baseado na interpretação do texto, o </w:t>
+            </w:r>
+            <w:proofErr w:type="spellStart"/>
+            <w:r>
+              <w:t>ChatBot</w:t>
+            </w:r>
+            <w:proofErr w:type="spellEnd"/>
+            <w:r>
+              <w:t xml:space="preserve"> é inteligente para armazenar as informações relevantes.</w:t>
             </w:r>
           </w:p>
           <w:p>
@@ -6644,7 +7092,15 @@
           </w:tcPr>
           <w:p>
             <w:r>
-              <w:t>O ChatBot sempre abordará o usuário enviando a primeira mensagem para que possa iniciar uma conversação.</w:t>
+              <w:t xml:space="preserve">O </w:t>
+            </w:r>
+            <w:proofErr w:type="spellStart"/>
+            <w:r>
+              <w:t>ChatBot</w:t>
+            </w:r>
+            <w:proofErr w:type="spellEnd"/>
+            <w:r>
+              <w:t xml:space="preserve"> sempre abordará o usuário enviando a primeira mensagem para que possa iniciar uma conversação.</w:t>
             </w:r>
           </w:p>
           <w:p>
@@ -6666,6 +7122,7 @@
               </w:rPr>
               <w:t xml:space="preserve">Para o </w:t>
             </w:r>
+            <w:proofErr w:type="spellStart"/>
             <w:r>
               <w:rPr>
                 <w:rFonts w:eastAsia="Arial"/>
@@ -6676,7 +7133,14 @@
               <w:rPr>
                 <w:rFonts w:eastAsia="Arial"/>
               </w:rPr>
-              <w:t>hatbot abordar é necessário:</w:t>
+              <w:t>hatbot</w:t>
+            </w:r>
+            <w:proofErr w:type="spellEnd"/>
+            <w:r>
+              <w:rPr>
+                <w:rFonts w:eastAsia="Arial"/>
+              </w:rPr>
+              <w:t xml:space="preserve"> abordar é necessário:</w:t>
             </w:r>
           </w:p>
           <w:p>
@@ -7257,7 +7721,15 @@
           </w:tcPr>
           <w:p>
             <w:r>
-              <w:t>É possível realizar a integração do ChatBot em qualquer sistema web a partir de uma API própria, sem interferir nas funcionalidades do sistema hospedado.</w:t>
+              <w:t xml:space="preserve">É possível realizar a integração do </w:t>
+            </w:r>
+            <w:proofErr w:type="spellStart"/>
+            <w:r>
+              <w:t>ChatBot</w:t>
+            </w:r>
+            <w:proofErr w:type="spellEnd"/>
+            <w:r>
+              <w:t xml:space="preserve"> em qualquer sistema web a partir de uma API própria, sem interferir nas funcionalidades do sistema hospedado.</w:t>
             </w:r>
           </w:p>
           <w:p>
@@ -7956,7 +8428,21 @@
               <w:rPr>
                 <w:rFonts w:eastAsia="Arial"/>
               </w:rPr>
-              <w:t>Inserir o email (Obrigatório).</w:t>
+              <w:t xml:space="preserve">Inserir o </w:t>
+            </w:r>
+            <w:proofErr w:type="spellStart"/>
+            <w:r>
+              <w:rPr>
+                <w:rFonts w:eastAsia="Arial"/>
+              </w:rPr>
+              <w:t>email</w:t>
+            </w:r>
+            <w:proofErr w:type="spellEnd"/>
+            <w:r>
+              <w:rPr>
+                <w:rFonts w:eastAsia="Arial"/>
+              </w:rPr>
+              <w:t xml:space="preserve"> (Obrigatório).</w:t>
             </w:r>
           </w:p>
           <w:p>
@@ -8665,7 +9151,21 @@
               <w:rPr>
                 <w:rFonts w:eastAsia="Arial"/>
               </w:rPr>
-              <w:t>Alterar o email (Opcional).</w:t>
+              <w:t xml:space="preserve">Alterar o </w:t>
+            </w:r>
+            <w:proofErr w:type="spellStart"/>
+            <w:r>
+              <w:rPr>
+                <w:rFonts w:eastAsia="Arial"/>
+              </w:rPr>
+              <w:t>email</w:t>
+            </w:r>
+            <w:proofErr w:type="spellEnd"/>
+            <w:r>
+              <w:rPr>
+                <w:rFonts w:eastAsia="Arial"/>
+              </w:rPr>
+              <w:t xml:space="preserve"> (Opcional).</w:t>
             </w:r>
           </w:p>
           <w:p>
@@ -9378,13 +9878,24 @@
               <w:spacing w:after="0" w:line="240" w:lineRule="auto"/>
             </w:pPr>
             <w:r>
-              <w:t>Deleta o e</w:t>
-            </w:r>
-            <w:r>
-              <w:rPr>
-                <w:rFonts w:eastAsia="Arial"/>
-              </w:rPr>
-              <w:t>mail (Obrigatório).</w:t>
+              <w:t xml:space="preserve">Deleta o </w:t>
+            </w:r>
+            <w:proofErr w:type="spellStart"/>
+            <w:r>
+              <w:t>e</w:t>
+            </w:r>
+            <w:r>
+              <w:rPr>
+                <w:rFonts w:eastAsia="Arial"/>
+              </w:rPr>
+              <w:t>mail</w:t>
+            </w:r>
+            <w:proofErr w:type="spellEnd"/>
+            <w:r>
+              <w:rPr>
+                <w:rFonts w:eastAsia="Arial"/>
+              </w:rPr>
+              <w:t xml:space="preserve"> (Obrigatório).</w:t>
             </w:r>
           </w:p>
           <w:p>
@@ -12494,7 +13005,15 @@
               <w:t>a</w:t>
             </w:r>
             <w:r>
-              <w:t>o chatbot.</w:t>
+              <w:t xml:space="preserve">o </w:t>
+            </w:r>
+            <w:proofErr w:type="spellStart"/>
+            <w:r>
+              <w:t>chatbot</w:t>
+            </w:r>
+            <w:proofErr w:type="spellEnd"/>
+            <w:r>
+              <w:t>.</w:t>
             </w:r>
           </w:p>
           <w:p>
@@ -14117,12 +14636,6 @@
     <w:p>
       <w:pPr>
         <w:spacing w:line="360" w:lineRule="auto"/>
-        <w:jc w:val="center"/>
-      </w:pPr>
-    </w:p>
-    <w:p>
-      <w:pPr>
-        <w:spacing w:line="360" w:lineRule="auto"/>
         <w:ind w:firstLine="851"/>
         <w:jc w:val="both"/>
       </w:pPr>
@@ -14336,46 +14849,46 @@
           <w:b/>
           <w:bCs/>
         </w:rPr>
+        <w:t xml:space="preserve">  </w:t>
+      </w:r>
+      <w:r>
+        <w:rPr>
+          <w:b/>
+          <w:bCs/>
+        </w:rPr>
+        <w:t>Ms</w:t>
+      </w:r>
+      <w:r>
+        <w:rPr>
+          <w:b/>
+          <w:bCs/>
+        </w:rPr>
+        <w:t>g</w:t>
+      </w:r>
+      <w:r>
+        <w:rPr>
+          <w:b/>
+          <w:bCs/>
+        </w:rPr>
+        <w:t>5</w:t>
+      </w:r>
+      <w:r>
+        <w:t>:</w:t>
+      </w:r>
+      <w:r>
+        <w:t xml:space="preserve"> Olá, </w:t>
+      </w:r>
+      <w:r>
+        <w:t>em que posso ajudar?</w:t>
+      </w:r>
+    </w:p>
+    <w:p>
+      <w:pPr>
+        <w:spacing w:line="360" w:lineRule="auto"/>
+        <w:jc w:val="both"/>
+      </w:pPr>
+      <w:r>
         <w:lastRenderedPageBreak/>
-        <w:t xml:space="preserve">  </w:t>
-      </w:r>
-      <w:r>
-        <w:rPr>
-          <w:b/>
-          <w:bCs/>
-        </w:rPr>
-        <w:t>Ms</w:t>
-      </w:r>
-      <w:r>
-        <w:rPr>
-          <w:b/>
-          <w:bCs/>
-        </w:rPr>
-        <w:t>g</w:t>
-      </w:r>
-      <w:r>
-        <w:rPr>
-          <w:b/>
-          <w:bCs/>
-        </w:rPr>
-        <w:t>5</w:t>
-      </w:r>
-      <w:r>
-        <w:t>:</w:t>
-      </w:r>
-      <w:r>
-        <w:t xml:space="preserve"> Olá, </w:t>
-      </w:r>
-      <w:r>
-        <w:t>em que posso ajudar?</w:t>
-      </w:r>
-    </w:p>
-    <w:p>
-      <w:pPr>
-        <w:spacing w:line="360" w:lineRule="auto"/>
-        <w:jc w:val="both"/>
-      </w:pPr>
-      <w:r>
         <w:tab/>
         <w:t xml:space="preserve">  </w:t>
       </w:r>
@@ -14644,8 +15157,13 @@
         <w:t>:</w:t>
       </w:r>
       <w:r>
-        <w:t xml:space="preserve"> Janela de diálogo do Chatbot</w:t>
-      </w:r>
+        <w:t xml:space="preserve"> Janela de diálogo do </w:t>
+      </w:r>
+      <w:proofErr w:type="spellStart"/>
+      <w:r>
+        <w:t>Chatbot</w:t>
+      </w:r>
+      <w:proofErr w:type="spellEnd"/>
       <w:r>
         <w:t>.</w:t>
       </w:r>
@@ -14938,12 +15456,6 @@
       </w:r>
       <w:r>
         <w:t>Diagrama de casos de uso.</w:t>
-      </w:r>
-      <w:r>
-        <w:br/>
-      </w:r>
-      <w:r>
-        <w:tab/>
       </w:r>
     </w:p>
     <w:p>
@@ -15000,10 +15512,6 @@
     <w:p>
       <w:pPr>
         <w:jc w:val="center"/>
-        <w:rPr>
-          <w:b/>
-          <w:bCs/>
-        </w:rPr>
       </w:pPr>
       <w:r>
         <w:rPr>
@@ -15015,6 +15523,15 @@
       <w:r>
         <w:t>Fukushima, 2020.</w:t>
       </w:r>
+    </w:p>
+    <w:p>
+      <w:pPr>
+        <w:jc w:val="center"/>
+        <w:rPr>
+          <w:b/>
+          <w:bCs/>
+        </w:rPr>
+      </w:pPr>
     </w:p>
     <w:p>
       <w:pPr>
@@ -15743,13 +16260,15 @@
       </w:pPr>
       <w:r>
         <w:rPr>
+          <w:b/>
+          <w:bCs/>
           <w:noProof/>
         </w:rPr>
         <w:drawing>
-          <wp:inline distT="0" distB="0" distL="0" distR="0" wp14:anchorId="563516BD" wp14:editId="2E7104E7">
+          <wp:inline distT="0" distB="0" distL="0" distR="0" wp14:anchorId="6FAAB2B5" wp14:editId="443C0B5B">
             <wp:extent cx="5753100" cy="3857625"/>
             <wp:effectExtent l="0" t="0" r="0" b="9525"/>
-            <wp:docPr id="55" name="Imagem 55"/>
+            <wp:docPr id="12" name="Imagem 12"/>
             <wp:cNvGraphicFramePr>
               <a:graphicFrameLocks xmlns:a="http://schemas.openxmlformats.org/drawingml/2006/main" noChangeAspect="1"/>
             </wp:cNvGraphicFramePr>
@@ -15757,7 +16276,7 @@
               <a:graphicData uri="http://schemas.openxmlformats.org/drawingml/2006/picture">
                 <pic:pic xmlns:pic="http://schemas.openxmlformats.org/drawingml/2006/picture">
                   <pic:nvPicPr>
-                    <pic:cNvPr id="0" name="Picture 5"/>
+                    <pic:cNvPr id="0" name="Picture 1"/>
                     <pic:cNvPicPr>
                       <a:picLocks noChangeAspect="1" noChangeArrowheads="1"/>
                     </pic:cNvPicPr>
@@ -16257,11 +16776,19 @@
       <w:r>
         <w:t xml:space="preserve">FLANAGAN, David. </w:t>
       </w:r>
-      <w:r>
-        <w:rPr>
-          <w:b/>
-        </w:rPr>
-        <w:t xml:space="preserve">JavaScript (O guia Definitivo), </w:t>
+      <w:proofErr w:type="spellStart"/>
+      <w:r>
+        <w:rPr>
+          <w:b/>
+        </w:rPr>
+        <w:t>JavaScript</w:t>
+      </w:r>
+      <w:proofErr w:type="spellEnd"/>
+      <w:r>
+        <w:rPr>
+          <w:b/>
+        </w:rPr>
+        <w:t xml:space="preserve"> (O guia Definitivo), </w:t>
       </w:r>
       <w:r>
         <w:t xml:space="preserve">6ª Edição, 2011, Disponível em: </w:t>
@@ -16292,11 +16819,19 @@
       <w:r>
         <w:t xml:space="preserve">SILVIA, Maurício. </w:t>
       </w:r>
-      <w:r>
-        <w:rPr>
-          <w:b/>
-        </w:rPr>
-        <w:t xml:space="preserve">JavaScript (Guia do Programador), </w:t>
+      <w:proofErr w:type="spellStart"/>
+      <w:r>
+        <w:rPr>
+          <w:b/>
+        </w:rPr>
+        <w:t>JavaScript</w:t>
+      </w:r>
+      <w:proofErr w:type="spellEnd"/>
+      <w:r>
+        <w:rPr>
+          <w:b/>
+        </w:rPr>
+        <w:t xml:space="preserve"> (Guia do Programador), </w:t>
       </w:r>
       <w:r>
         <w:t xml:space="preserve">1ª Edição, 2010, Disponível em: </w:t>
@@ -16326,7 +16861,21 @@
         <w:rPr>
           <w:b/>
         </w:rPr>
-        <w:t xml:space="preserve">Programação em JavaScript, </w:t>
+        <w:t xml:space="preserve">Programação em </w:t>
+      </w:r>
+      <w:proofErr w:type="spellStart"/>
+      <w:r>
+        <w:rPr>
+          <w:b/>
+        </w:rPr>
+        <w:t>JavaScript</w:t>
+      </w:r>
+      <w:proofErr w:type="spellEnd"/>
+      <w:r>
+        <w:rPr>
+          <w:b/>
+        </w:rPr>
+        <w:t xml:space="preserve">, </w:t>
       </w:r>
       <w:r>
         <w:t xml:space="preserve">2016, Disponível em: </w:t>
@@ -16386,7 +16935,21 @@
         <w:rPr>
           <w:b/>
         </w:rPr>
-        <w:t>Um ChatBot para o Centro de Informática</w:t>
+        <w:t xml:space="preserve">Um </w:t>
+      </w:r>
+      <w:proofErr w:type="spellStart"/>
+      <w:r>
+        <w:rPr>
+          <w:b/>
+        </w:rPr>
+        <w:t>ChatBot</w:t>
+      </w:r>
+      <w:proofErr w:type="spellEnd"/>
+      <w:r>
+        <w:rPr>
+          <w:b/>
+        </w:rPr>
+        <w:t xml:space="preserve"> para o Centro de Informática</w:t>
       </w:r>
       <w:r>
         <w:t xml:space="preserve">, Trabalho de Graduação, Universidade Federal De Pernambuco, Disponível em: </w:t>

</xml_diff>